<commit_message>
Corrected AXIStream QR versions numbers
</commit_message>
<xml_diff>
--- a/bitvis_vip_axistream/doc/axistream_vvc_QuickRef.docx
+++ b/bitvis_vip_axistream/doc/axistream_vvc_QuickRef.docx
@@ -2740,6 +2740,7 @@
           <w:szCs w:val="22"/>
         </w:rPr>
       </w:pPr>
+      <w:bookmarkStart w:id="1" w:name="_GoBack"/>
       <w:r>
         <w:rPr>
           <w:noProof/>
@@ -3151,6 +3152,7 @@
             <w:tcW w:w="8897" w:type="dxa"/>
             <w:vAlign w:val="center"/>
           </w:tcPr>
+          <w:bookmarkEnd w:id="1"/>
           <w:p>
             <w:pPr>
               <w:widowControl w:val="0"/>
@@ -14987,7 +14989,7 @@
                 <w:szCs w:val="18"/>
               </w:rPr>
             </w:pPr>
-            <w:bookmarkStart w:id="1" w:name="_Hlk494267197"/>
+            <w:bookmarkStart w:id="2" w:name="_Hlk494267197"/>
             <w:r>
               <w:rPr>
                 <w:rFonts w:cs="Helvetica"/>
@@ -15004,7 +15006,7 @@
               </w:rPr>
               <w:br/>
             </w:r>
-            <w:bookmarkEnd w:id="1"/>
+            <w:bookmarkEnd w:id="2"/>
             <w:r>
               <w:rPr>
                 <w:rFonts w:cs="Helvetica"/>
@@ -16803,7 +16805,7 @@
           <w:rFonts w:ascii="Helvetica" w:hAnsi="Helvetica" w:cs="Helvetica"/>
         </w:rPr>
       </w:pPr>
-      <w:bookmarkStart w:id="2" w:name="_Ref456942654"/>
+      <w:bookmarkStart w:id="3" w:name="_Ref456942654"/>
       <w:r>
         <w:rPr>
           <w:rFonts w:ascii="Helvetica" w:hAnsi="Helvetica" w:cs="Helvetica"/>
@@ -16811,7 +16813,7 @@
         <w:lastRenderedPageBreak/>
         <w:t>VVC Interface</w:t>
       </w:r>
-      <w:bookmarkEnd w:id="2"/>
+      <w:bookmarkEnd w:id="3"/>
     </w:p>
     <w:p>
       <w:pPr>
@@ -18520,8 +18522,6 @@
       <w:r>
         <w:t>See README.md for a list of supported simulators.</w:t>
       </w:r>
-      <w:bookmarkStart w:id="3" w:name="_GoBack"/>
-      <w:bookmarkEnd w:id="3"/>
     </w:p>
     <w:p>
       <w:pPr>
@@ -19376,7 +19376,7 @@
               <w:sz w:val="14"/>
               <w:lang w:val="sq-AL"/>
             </w:rPr>
-            <w:t>1</w:t>
+            <w:t>2</w:t>
           </w:r>
           <w:r>
             <w:rPr>
@@ -19432,7 +19432,7 @@
               <w:sz w:val="14"/>
               <w:lang w:val="en-US"/>
             </w:rPr>
-            <w:t>2019-06-07</w:t>
+            <w:t>2019-09-02</w:t>
           </w:r>
           <w:r>
             <w:rPr>
@@ -25366,7 +25366,7 @@
     </w:rPrDefault>
     <w:pPrDefault/>
   </w:docDefaults>
-  <w:latentStyles w:defLockedState="0" w:defUIPriority="0" w:defSemiHidden="0" w:defUnhideWhenUsed="0" w:defQFormat="0" w:count="376">
+  <w:latentStyles w:defLockedState="0" w:defUIPriority="0" w:defSemiHidden="0" w:defUnhideWhenUsed="0" w:defQFormat="0" w:count="377">
     <w:lsdException w:name="Normal" w:qFormat="1"/>
     <w:lsdException w:name="heading 1" w:qFormat="1"/>
     <w:lsdException w:name="heading 2" w:qFormat="1"/>
@@ -25466,7 +25466,6 @@
     <w:lsdException w:name="HTML Sample" w:semiHidden="1" w:unhideWhenUsed="1"/>
     <w:lsdException w:name="HTML Typewriter" w:semiHidden="1" w:unhideWhenUsed="1"/>
     <w:lsdException w:name="HTML Variable" w:semiHidden="1" w:unhideWhenUsed="1"/>
-    <w:lsdException w:name="Normal Table" w:semiHidden="1" w:unhideWhenUsed="1"/>
     <w:lsdException w:name="annotation subject" w:semiHidden="1" w:unhideWhenUsed="1"/>
     <w:lsdException w:name="No List" w:semiHidden="1" w:unhideWhenUsed="1"/>
     <w:lsdException w:name="Outline List 1" w:semiHidden="1" w:unhideWhenUsed="1"/>
@@ -25513,10 +25512,8 @@
     <w:lsdException w:name="Table Subtle 2" w:semiHidden="1" w:unhideWhenUsed="1"/>
     <w:lsdException w:name="Table Web 1" w:semiHidden="1" w:unhideWhenUsed="1"/>
     <w:lsdException w:name="Table Web 2" w:semiHidden="1" w:unhideWhenUsed="1"/>
-    <w:lsdException w:name="Table Web 3" w:semiHidden="1" w:unhideWhenUsed="1"/>
     <w:lsdException w:name="Balloon Text" w:semiHidden="1" w:unhideWhenUsed="1"/>
     <w:lsdException w:name="Table Grid" w:uiPriority="59"/>
-    <w:lsdException w:name="Table Theme" w:semiHidden="1" w:unhideWhenUsed="1"/>
     <w:lsdException w:name="Placeholder Text" w:semiHidden="1" w:uiPriority="99"/>
     <w:lsdException w:name="No Spacing" w:uiPriority="1" w:qFormat="1"/>
     <w:lsdException w:name="Light Shading" w:uiPriority="60"/>
@@ -25737,6 +25734,7 @@
     <w:lsdException w:name="Hashtag" w:semiHidden="1" w:uiPriority="99" w:unhideWhenUsed="1"/>
     <w:lsdException w:name="Unresolved Mention" w:semiHidden="1" w:uiPriority="99" w:unhideWhenUsed="1"/>
     <w:lsdException w:name="Smart Link" w:semiHidden="1" w:uiPriority="99" w:unhideWhenUsed="1"/>
+    <w:lsdException w:name="Smart Link Error" w:semiHidden="1" w:uiPriority="99" w:unhideWhenUsed="1"/>
   </w:latentStyles>
   <w:style w:type="paragraph" w:default="1" w:styleId="Normal">
     <w:name w:val="Normal"/>
@@ -27127,7 +27125,7 @@
 </file>
 
 <file path=customXml/itemProps1.xml><?xml version="1.0" encoding="utf-8"?>
-<ds:datastoreItem xmlns:ds="http://schemas.openxmlformats.org/officeDocument/2006/customXml" ds:itemID="{CB3BA817-27B6-4C70-8A63-1ECC4126D466}">
+<ds:datastoreItem xmlns:ds="http://schemas.openxmlformats.org/officeDocument/2006/customXml" ds:itemID="{6BBACE4C-2AB6-4FBC-BF68-68C4265B720E}">
   <ds:schemaRefs>
     <ds:schemaRef ds:uri="http://schemas.openxmlformats.org/officeDocument/2006/bibliography"/>
   </ds:schemaRefs>

</xml_diff>

<commit_message>
ESA_2: added Scoreboard VIP as mandatory library in VVC QRs. Renamed GMII and Ethernet VIP <internal_> docx with no internal_
</commit_message>
<xml_diff>
--- a/bitvis_vip_axistream/doc/axistream_vvc_QuickRef.docx
+++ b/bitvis_vip_axistream/doc/axistream_vvc_QuickRef.docx
@@ -17432,6 +17432,22 @@
         <w:t xml:space="preserve"> BFM</w:t>
       </w:r>
     </w:p>
+    <w:p>
+      <w:pPr>
+        <w:pStyle w:val="Listeavsnitt"/>
+        <w:numPr>
+          <w:ilvl w:val="0"/>
+          <w:numId w:val="40"/>
+        </w:numPr>
+      </w:pPr>
+      <w:r>
+        <w:rPr>
+          <w:b/>
+          <w:i/>
+        </w:rPr>
+        <w:t>Bitvis VIP Scoreboard</w:t>
+      </w:r>
+    </w:p>
     <w:p/>
     <w:p>
       <w:pPr>
@@ -18719,17 +18735,6 @@
           <w:t>support@bitvis.no</w:t>
         </w:r>
       </w:hyperlink>
-    </w:p>
-    <w:p>
-      <w:pPr>
-        <w:rPr>
-          <w:rFonts w:ascii="Helvetica Neue Thin" w:hAnsi="Helvetica Neue Thin"/>
-          <w:i/>
-          <w:iCs/>
-          <w:sz w:val="14"/>
-          <w:szCs w:val="16"/>
-        </w:rPr>
-      </w:pPr>
     </w:p>
     <w:p>
       <w:pPr>
@@ -19527,7 +19532,7 @@
               <w:sz w:val="14"/>
               <w:lang w:val="en-US"/>
             </w:rPr>
-            <w:t>2019-10-31</w:t>
+            <w:t>2019-11-14</w:t>
           </w:r>
           <w:r>
             <w:rPr>
@@ -27222,7 +27227,7 @@
 </file>
 
 <file path=customXml/itemProps1.xml><?xml version="1.0" encoding="utf-8"?>
-<ds:datastoreItem xmlns:ds="http://schemas.openxmlformats.org/officeDocument/2006/customXml" ds:itemID="{D3BA5853-2F05-E941-B59A-BE21F2C90DDD}">
+<ds:datastoreItem xmlns:ds="http://schemas.openxmlformats.org/officeDocument/2006/customXml" ds:itemID="{14A9A085-6AE8-414C-88B9-FA07CA422566}">
   <ds:schemaRefs>
     <ds:schemaRef ds:uri="http://schemas.openxmlformats.org/officeDocument/2006/bibliography"/>
   </ds:schemaRefs>

</xml_diff>

<commit_message>
BV_UVVM-8086: Add transaction_pkg to VVC compile order in VVC QRs   - Added transaction package to compile order section of all release VVCs QR docx.
</commit_message>
<xml_diff>
--- a/bitvis_vip_axistream/doc/axistream_vvc_QuickRef.docx
+++ b/bitvis_vip_axistream/doc/axistream_vvc_QuickRef.docx
@@ -17397,8 +17397,6 @@
         </w:rPr>
         <w:t>.0 and up</w:t>
       </w:r>
-      <w:bookmarkStart w:id="3" w:name="_GoBack"/>
-      <w:bookmarkEnd w:id="3"/>
     </w:p>
     <w:p>
       <w:pPr>
@@ -17837,6 +17835,94 @@
                 <w:rFonts w:cs="Helvetica"/>
                 <w:sz w:val="15"/>
               </w:rPr>
+              <w:t>transaction_pkg.vhd</w:t>
+            </w:r>
+          </w:p>
+        </w:tc>
+        <w:tc>
+          <w:tcPr>
+            <w:tcW w:w="5353" w:type="dxa"/>
+            <w:tcBorders>
+              <w:left w:val="nil"/>
+              <w:right w:val="nil"/>
+            </w:tcBorders>
+          </w:tcPr>
+          <w:p>
+            <w:pPr>
+              <w:spacing w:line="276" w:lineRule="auto"/>
+              <w:rPr>
+                <w:rFonts w:cs="Helvetica"/>
+                <w:sz w:val="15"/>
+              </w:rPr>
+            </w:pPr>
+            <w:r>
+              <w:rPr>
+                <w:rFonts w:cs="Helvetica"/>
+                <w:sz w:val="15"/>
+              </w:rPr>
+              <w:t>AXI4-Stream transaction package with DTT types, constants etc.</w:t>
+            </w:r>
+            <w:bookmarkStart w:id="3" w:name="_GoBack"/>
+            <w:bookmarkEnd w:id="3"/>
+          </w:p>
+        </w:tc>
+      </w:tr>
+      <w:tr>
+        <w:tc>
+          <w:tcPr>
+            <w:tcW w:w="3114" w:type="dxa"/>
+            <w:tcBorders>
+              <w:left w:val="nil"/>
+              <w:right w:val="nil"/>
+            </w:tcBorders>
+            <w:shd w:val="clear" w:color="auto" w:fill="auto"/>
+          </w:tcPr>
+          <w:p>
+            <w:pPr>
+              <w:spacing w:line="276" w:lineRule="auto"/>
+              <w:rPr>
+                <w:rFonts w:cs="Helvetica"/>
+                <w:sz w:val="15"/>
+              </w:rPr>
+            </w:pPr>
+            <w:r>
+              <w:rPr>
+                <w:rFonts w:cs="Helvetica"/>
+                <w:sz w:val="15"/>
+              </w:rPr>
+              <w:t>bitvis_vip_axi</w:t>
+            </w:r>
+            <w:r>
+              <w:rPr>
+                <w:rFonts w:cs="Helvetica"/>
+                <w:sz w:val="15"/>
+              </w:rPr>
+              <w:t>stream</w:t>
+            </w:r>
+          </w:p>
+        </w:tc>
+        <w:tc>
+          <w:tcPr>
+            <w:tcW w:w="6662" w:type="dxa"/>
+            <w:tcBorders>
+              <w:left w:val="nil"/>
+              <w:right w:val="nil"/>
+            </w:tcBorders>
+            <w:shd w:val="clear" w:color="auto" w:fill="auto"/>
+          </w:tcPr>
+          <w:p>
+            <w:pPr>
+              <w:spacing w:line="276" w:lineRule="auto"/>
+              <w:rPr>
+                <w:rFonts w:cs="Helvetica"/>
+                <w:sz w:val="15"/>
+              </w:rPr>
+            </w:pPr>
+            <w:r>
+              <w:rPr>
+                <w:rFonts w:cs="Helvetica"/>
+                <w:sz w:val="15"/>
+              </w:rPr>
               <w:t>vvc_cmd_pkg.vhd</w:t>
             </w:r>
           </w:p>
@@ -18290,14 +18376,7 @@
                 <w:rFonts w:cs="Helvetica"/>
                 <w:sz w:val="15"/>
               </w:rPr>
-              <w:t>bitvis_vip_axi</w:t>
-            </w:r>
-            <w:r>
-              <w:rPr>
-                <w:rFonts w:cs="Helvetica"/>
-                <w:sz w:val="15"/>
-              </w:rPr>
-              <w:t>stream</w:t>
+              <w:t>bitvis_vip_axistream</w:t>
             </w:r>
           </w:p>
         </w:tc>
@@ -18737,28 +18816,6 @@
           <w:t>support@bitvis.no</w:t>
         </w:r>
       </w:hyperlink>
-    </w:p>
-    <w:p>
-      <w:pPr>
-        <w:rPr>
-          <w:rFonts w:ascii="Helvetica Neue Thin" w:hAnsi="Helvetica Neue Thin"/>
-          <w:i/>
-          <w:iCs/>
-          <w:sz w:val="14"/>
-          <w:szCs w:val="16"/>
-        </w:rPr>
-      </w:pPr>
-    </w:p>
-    <w:p>
-      <w:pPr>
-        <w:rPr>
-          <w:rFonts w:ascii="Helvetica Neue Thin" w:hAnsi="Helvetica Neue Thin"/>
-          <w:i/>
-          <w:iCs/>
-          <w:sz w:val="14"/>
-          <w:szCs w:val="16"/>
-        </w:rPr>
-      </w:pPr>
     </w:p>
     <w:p>
       <w:pPr>
@@ -19532,7 +19589,7 @@
               <w:sz w:val="14"/>
               <w:lang w:val="en-US"/>
             </w:rPr>
-            <w:t>2019-11-21</w:t>
+            <w:t>2019-11-27</w:t>
           </w:r>
           <w:r>
             <w:rPr>
@@ -27227,7 +27284,7 @@
 </file>
 
 <file path=customXml/itemProps1.xml><?xml version="1.0" encoding="utf-8"?>
-<ds:datastoreItem xmlns:ds="http://schemas.openxmlformats.org/officeDocument/2006/customXml" ds:itemID="{F11F168B-FA07-7648-9392-31D22F15FFF4}">
+<ds:datastoreItem xmlns:ds="http://schemas.openxmlformats.org/officeDocument/2006/customXml" ds:itemID="{97EB4114-6890-8C42-88A1-677561965C71}">
   <ds:schemaRefs>
     <ds:schemaRef ds:uri="http://schemas.openxmlformats.org/officeDocument/2006/bibliography"/>
   </ds:schemaRefs>

</xml_diff>

<commit_message>
BV_UVVM-807: Update VVC QRs with new global activity watchdog signal name   - Updated all release VVCs with new global name in activity watchdog section.
</commit_message>
<xml_diff>
--- a/bitvis_vip_axistream/doc/axistream_vvc_QuickRef.docx
+++ b/bitvis_vip_axistream/doc/axistream_vvc_QuickRef.docx
@@ -16836,7 +16836,15 @@
         <w:rPr>
           <w:rFonts w:ascii="Verdana" w:hAnsi="Verdana"/>
         </w:rPr>
-        <w:t xml:space="preserve">The VVCs support an activity watchdog which monitors VVC activity and will alert if no VVC activity is registered within a selected timeout value. The VVCs will register their presence to the activity watchdog at start-up, and report when busy and not, using dedicated activity watchdog methods and triggering the global_trigger_testcase_inactivity_watchdog signal, during simulations. </w:t>
+        <w:t>The VVCs support an activity watchdog which monitors VVC activity and will alert if no VVC activity is registered within a selected timeout value. The VVCs will register their presence to the activity watchdog at start-up, and report when busy and not, using dedicated activity watchdog methods and triggering the global_trigger_</w:t>
+      </w:r>
+      <w:bookmarkStart w:id="3" w:name="_GoBack"/>
+      <w:bookmarkEnd w:id="3"/>
+      <w:r>
+        <w:rPr>
+          <w:rFonts w:ascii="Verdana" w:hAnsi="Verdana"/>
+        </w:rPr>
+        <w:t xml:space="preserve">activity_watchdog signal, during simulations. </w:t>
       </w:r>
       <w:r>
         <w:rPr>
@@ -17862,8 +17870,6 @@
               </w:rPr>
               <w:t>AXI4-Stream transaction package with DTT types, constants etc.</w:t>
             </w:r>
-            <w:bookmarkStart w:id="3" w:name="_GoBack"/>
-            <w:bookmarkEnd w:id="3"/>
           </w:p>
         </w:tc>
       </w:tr>
@@ -27284,7 +27290,7 @@
 </file>
 
 <file path=customXml/itemProps1.xml><?xml version="1.0" encoding="utf-8"?>
-<ds:datastoreItem xmlns:ds="http://schemas.openxmlformats.org/officeDocument/2006/customXml" ds:itemID="{97EB4114-6890-8C42-88A1-677561965C71}">
+<ds:datastoreItem xmlns:ds="http://schemas.openxmlformats.org/officeDocument/2006/customXml" ds:itemID="{EDC6A153-904E-654F-A734-AFE17D4C1ECA}">
   <ds:schemaRefs>
     <ds:schemaRef ds:uri="http://schemas.openxmlformats.org/officeDocument/2006/bibliography"/>
   </ds:schemaRefs>

</xml_diff>

<commit_message>
BV_UVVM-1036: removed addr parameter from axistream receive() VVC method in QR
</commit_message>
<xml_diff>
--- a/bitvis_vip_axistream/doc/axistream_vvc_QuickRef.docx
+++ b/bitvis_vip_axistream/doc/axistream_vvc_QuickRef.docx
@@ -104,7 +104,7 @@
                 <v:stroke joinstyle="miter"/>
                 <v:path gradientshapeok="t" o:connecttype="rect"/>
               </v:shapetype>
-              <v:shape id="Tekstboks 2" o:spid="_x0000_s1026" type="#_x0000_t202" style="position:absolute;margin-left:690.15pt;margin-top:28.4pt;width:66.85pt;height:28.05pt;z-index:251651584;visibility:visible;mso-wrap-style:square;mso-width-percent:0;mso-height-percent:0;mso-wrap-distance-left:9pt;mso-wrap-distance-top:3.6pt;mso-wrap-distance-right:9pt;mso-wrap-distance-bottom:3.6pt;mso-position-horizontal:absolute;mso-position-horizontal-relative:text;mso-position-vertical:absolute;mso-position-vertical-relative:text;mso-width-percent:0;mso-height-percent:0;mso-width-relative:margin;mso-height-relative:margin;v-text-anchor:top" o:gfxdata="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" strokecolor="white [3212]">
+              <v:shape id="Tekstboks 2" o:spid="_x0000_s1026" type="#_x0000_t202" style="position:absolute;margin-left:690.15pt;margin-top:28.4pt;width:66.85pt;height:28.05pt;z-index:251651584;visibility:visible;mso-wrap-style:square;mso-width-percent:0;mso-height-percent:0;mso-wrap-distance-left:9pt;mso-wrap-distance-top:3.6pt;mso-wrap-distance-right:9pt;mso-wrap-distance-bottom:3.6pt;mso-position-horizontal:absolute;mso-position-horizontal-relative:text;mso-position-vertical:absolute;mso-position-vertical-relative:text;mso-width-percent:0;mso-height-percent:0;mso-width-relative:margin;mso-height-relative:margin;v-text-anchor:top" o:gfxdata="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" strokecolor="white [3212]">
                 <v:textbox>
                   <w:txbxContent>
                     <w:p>
@@ -388,7 +388,7 @@
           </mc:Choice>
           <mc:Fallback>
             <w:pict>
-              <v:shape w14:anchorId="387D0031" id="_x0000_s1027" type="#_x0000_t202" style="position:absolute;margin-left:668.5pt;margin-top:55.2pt;width:99.2pt;height:28.05pt;z-index:251650560;visibility:visible;mso-wrap-style:square;mso-width-percent:0;mso-height-percent:0;mso-wrap-distance-left:9pt;mso-wrap-distance-top:3.6pt;mso-wrap-distance-right:9pt;mso-wrap-distance-bottom:3.6pt;mso-position-horizontal:absolute;mso-position-horizontal-relative:text;mso-position-vertical:absolute;mso-position-vertical-relative:text;mso-width-percent:0;mso-height-percent:0;mso-width-relative:margin;mso-height-relative:margin;v-text-anchor:top" o:gfxdata="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" strokecolor="white [3212]">
+              <v:shape w14:anchorId="387D0031" id="_x0000_s1027" type="#_x0000_t202" style="position:absolute;margin-left:668.5pt;margin-top:55.2pt;width:99.2pt;height:28.05pt;z-index:251650560;visibility:visible;mso-wrap-style:square;mso-width-percent:0;mso-height-percent:0;mso-wrap-distance-left:9pt;mso-wrap-distance-top:3.6pt;mso-wrap-distance-right:9pt;mso-wrap-distance-bottom:3.6pt;mso-position-horizontal:absolute;mso-position-horizontal-relative:text;mso-position-vertical:absolute;mso-position-vertical-relative:text;mso-width-percent:0;mso-height-percent:0;mso-width-relative:margin;mso-height-relative:margin;v-text-anchor:top" o:gfxdata="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" strokecolor="white [3212]">
                 <v:textbox>
                   <w:txbxContent>
                     <w:p>
@@ -786,7 +786,29 @@
                 <w:sz w:val="15"/>
                 <w:szCs w:val="28"/>
               </w:rPr>
-              <w:t xml:space="preserve">axistream_transmit(AXISTREAM_VVCT, 0, v_data_array(0 to v_numBytes-1), v_user_array(0 to v_numWords-1), </w:t>
+              <w:t>axistream_</w:t>
+            </w:r>
+            <w:proofErr w:type="gramStart"/>
+            <w:r>
+              <w:rPr>
+                <w:rFonts w:cs="Helvetica"/>
+                <w:b w:val="0"/>
+                <w:bCs w:val="0"/>
+                <w:sz w:val="15"/>
+                <w:szCs w:val="28"/>
+              </w:rPr>
+              <w:t>transmit(</w:t>
+            </w:r>
+            <w:proofErr w:type="gramEnd"/>
+            <w:r>
+              <w:rPr>
+                <w:rFonts w:cs="Helvetica"/>
+                <w:b w:val="0"/>
+                <w:bCs w:val="0"/>
+                <w:sz w:val="15"/>
+                <w:szCs w:val="28"/>
+              </w:rPr>
+              <w:t xml:space="preserve">AXISTREAM_VVCT, 0, v_data_array(0 to v_numBytes-1), v_user_array(0 to v_numWords-1), </w:t>
             </w:r>
             <w:r>
               <w:rPr>
@@ -939,7 +961,29 @@
                 <w:sz w:val="15"/>
                 <w:szCs w:val="28"/>
               </w:rPr>
-              <w:t xml:space="preserve"> Use axistream_transmit_bytes ( ) when using t_byte_array.</w:t>
+              <w:t xml:space="preserve"> Use axistream_transmit_bytes </w:t>
+            </w:r>
+            <w:proofErr w:type="gramStart"/>
+            <w:r>
+              <w:rPr>
+                <w:rFonts w:cs="Helvetica"/>
+                <w:b w:val="0"/>
+                <w:bCs w:val="0"/>
+                <w:sz w:val="15"/>
+                <w:szCs w:val="28"/>
+              </w:rPr>
+              <w:t>( )</w:t>
+            </w:r>
+            <w:proofErr w:type="gramEnd"/>
+            <w:r>
+              <w:rPr>
+                <w:rFonts w:cs="Helvetica"/>
+                <w:b w:val="0"/>
+                <w:bCs w:val="0"/>
+                <w:sz w:val="15"/>
+                <w:szCs w:val="28"/>
+              </w:rPr>
+              <w:t xml:space="preserve"> when using t_byte_array.</w:t>
             </w:r>
           </w:p>
         </w:tc>
@@ -1419,7 +1463,31 @@
                 <w:sz w:val="15"/>
                 <w:szCs w:val="28"/>
               </w:rPr>
-              <w:t xml:space="preserve"> be fetched later using  fetch_result() </w:t>
+              <w:t xml:space="preserve"> be fetched later </w:t>
+            </w:r>
+            <w:proofErr w:type="gramStart"/>
+            <w:r>
+              <w:rPr>
+                <w:rFonts w:cs="Helvetica"/>
+                <w:b w:val="0"/>
+                <w:bCs w:val="0"/>
+                <w:color w:val="000000" w:themeColor="text1"/>
+                <w:sz w:val="15"/>
+                <w:szCs w:val="28"/>
+              </w:rPr>
+              <w:t>using  fetch</w:t>
+            </w:r>
+            <w:proofErr w:type="gramEnd"/>
+            <w:r>
+              <w:rPr>
+                <w:rFonts w:cs="Helvetica"/>
+                <w:b w:val="0"/>
+                <w:bCs w:val="0"/>
+                <w:color w:val="000000" w:themeColor="text1"/>
+                <w:sz w:val="15"/>
+                <w:szCs w:val="28"/>
+              </w:rPr>
+              <w:t xml:space="preserve">_result() </w:t>
             </w:r>
             <w:r>
               <w:rPr>
@@ -1481,7 +1549,31 @@
                 <w:sz w:val="15"/>
                 <w:szCs w:val="28"/>
               </w:rPr>
-              <w:t xml:space="preserve">axistream_receive (AXISTREAM_VVCT, 1,  “Receive packet, and send </w:t>
+              <w:t xml:space="preserve">axistream_receive (AXISTREAM_VVCT, </w:t>
+            </w:r>
+            <w:proofErr w:type="gramStart"/>
+            <w:r>
+              <w:rPr>
+                <w:rFonts w:cs="Helvetica"/>
+                <w:b w:val="0"/>
+                <w:bCs w:val="0"/>
+                <w:color w:val="000000" w:themeColor="text1"/>
+                <w:sz w:val="15"/>
+                <w:szCs w:val="28"/>
+              </w:rPr>
+              <w:t>1,  “</w:t>
+            </w:r>
+            <w:proofErr w:type="gramEnd"/>
+            <w:r>
+              <w:rPr>
+                <w:rFonts w:cs="Helvetica"/>
+                <w:b w:val="0"/>
+                <w:bCs w:val="0"/>
+                <w:color w:val="000000" w:themeColor="text1"/>
+                <w:sz w:val="15"/>
+                <w:szCs w:val="28"/>
+              </w:rPr>
+              <w:t xml:space="preserve">Receive packet, and send </w:t>
             </w:r>
             <w:r>
               <w:rPr>
@@ -1549,7 +1641,29 @@
                 <w:sz w:val="15"/>
                 <w:szCs w:val="28"/>
               </w:rPr>
-              <w:t>Note! Use axistream_receive_bytes ( ) when using t_byte_array.</w:t>
+              <w:t xml:space="preserve">Note! Use axistream_receive_bytes </w:t>
+            </w:r>
+            <w:proofErr w:type="gramStart"/>
+            <w:r>
+              <w:rPr>
+                <w:rFonts w:cs="Helvetica"/>
+                <w:b w:val="0"/>
+                <w:bCs w:val="0"/>
+                <w:sz w:val="15"/>
+                <w:szCs w:val="28"/>
+              </w:rPr>
+              <w:t>( )</w:t>
+            </w:r>
+            <w:proofErr w:type="gramEnd"/>
+            <w:r>
+              <w:rPr>
+                <w:rFonts w:cs="Helvetica"/>
+                <w:b w:val="0"/>
+                <w:bCs w:val="0"/>
+                <w:sz w:val="15"/>
+                <w:szCs w:val="28"/>
+              </w:rPr>
+              <w:t xml:space="preserve"> when using t_byte_array.</w:t>
             </w:r>
           </w:p>
         </w:tc>
@@ -1884,8 +1998,9 @@
                 <w:sz w:val="15"/>
                 <w:szCs w:val="28"/>
               </w:rPr>
-              <w:t>stream_expect</w:t>
-            </w:r>
+              <w:t>stream_</w:t>
+            </w:r>
+            <w:proofErr w:type="gramStart"/>
             <w:r>
               <w:rPr>
                 <w:rFonts w:cs="Helvetica"/>
@@ -1894,7 +2009,28 @@
                 <w:sz w:val="15"/>
                 <w:szCs w:val="28"/>
               </w:rPr>
-              <w:t>(AXI</w:t>
+              <w:t>expect</w:t>
+            </w:r>
+            <w:r>
+              <w:rPr>
+                <w:rFonts w:cs="Helvetica"/>
+                <w:b w:val="0"/>
+                <w:bCs w:val="0"/>
+                <w:sz w:val="15"/>
+                <w:szCs w:val="28"/>
+              </w:rPr>
+              <w:t>(</w:t>
+            </w:r>
+            <w:proofErr w:type="gramEnd"/>
+            <w:r>
+              <w:rPr>
+                <w:rFonts w:cs="Helvetica"/>
+                <w:b w:val="0"/>
+                <w:bCs w:val="0"/>
+                <w:sz w:val="15"/>
+                <w:szCs w:val="28"/>
+              </w:rPr>
+              <w:t>AXI</w:t>
             </w:r>
             <w:r>
               <w:rPr>
@@ -2057,7 +2193,27 @@
                 <w:sz w:val="15"/>
                 <w:szCs w:val="15"/>
               </w:rPr>
-              <w:t>Note! Use axistream_expect_bytes ( ) when using t_byte_array</w:t>
+              <w:t xml:space="preserve">Note! Use axistream_expect_bytes </w:t>
+            </w:r>
+            <w:proofErr w:type="gramStart"/>
+            <w:r>
+              <w:rPr>
+                <w:rFonts w:cs="Helvetica"/>
+                <w:b w:val="0"/>
+                <w:sz w:val="15"/>
+                <w:szCs w:val="15"/>
+              </w:rPr>
+              <w:t>( )</w:t>
+            </w:r>
+            <w:proofErr w:type="gramEnd"/>
+            <w:r>
+              <w:rPr>
+                <w:rFonts w:cs="Helvetica"/>
+                <w:b w:val="0"/>
+                <w:sz w:val="15"/>
+                <w:szCs w:val="15"/>
+              </w:rPr>
+              <w:t xml:space="preserve"> when using t_byte_array</w:t>
             </w:r>
           </w:p>
         </w:tc>
@@ -2273,7 +2429,23 @@
                 <w:b/>
                 <w:szCs w:val="16"/>
               </w:rPr>
-              <w:t xml:space="preserve">´vvc_config´  -- </w:t>
+              <w:t>´vvc_config</w:t>
+            </w:r>
+            <w:proofErr w:type="gramStart"/>
+            <w:r>
+              <w:rPr>
+                <w:b/>
+                <w:szCs w:val="16"/>
+              </w:rPr>
+              <w:t>´  --</w:t>
+            </w:r>
+            <w:proofErr w:type="gramEnd"/>
+            <w:r>
+              <w:rPr>
+                <w:b/>
+                <w:szCs w:val="16"/>
+              </w:rPr>
+              <w:t xml:space="preserve"> </w:t>
             </w:r>
             <w:r>
               <w:rPr>
@@ -3319,8 +3491,9 @@
                 <w:sz w:val="15"/>
                 <w:szCs w:val="12"/>
               </w:rPr>
-              <w:t>[any_]</w:t>
-            </w:r>
+              <w:t>[any</w:t>
+            </w:r>
+            <w:proofErr w:type="gramStart"/>
             <w:r>
               <w:rPr>
                 <w:rFonts w:cs="Verdana"/>
@@ -3329,8 +3502,19 @@
                 <w:sz w:val="15"/>
                 <w:szCs w:val="12"/>
               </w:rPr>
+              <w:t>_]</w:t>
+            </w:r>
+            <w:r>
+              <w:rPr>
+                <w:rFonts w:cs="Verdana"/>
+                <w:b/>
+                <w:bCs/>
+                <w:sz w:val="15"/>
+                <w:szCs w:val="12"/>
+              </w:rPr>
               <w:t>completion</w:t>
             </w:r>
+            <w:proofErr w:type="gramEnd"/>
             <w:r>
               <w:rPr>
                 <w:rFonts w:cs="Verdana"/>
@@ -3409,7 +3593,18 @@
                 <w:sz w:val="15"/>
                 <w:szCs w:val="12"/>
               </w:rPr>
-              <w:t>fetch_result</w:t>
+              <w:t>fetch_</w:t>
+            </w:r>
+            <w:proofErr w:type="gramStart"/>
+            <w:r>
+              <w:rPr>
+                <w:rFonts w:cs="Verdana"/>
+                <w:b/>
+                <w:bCs/>
+                <w:sz w:val="15"/>
+                <w:szCs w:val="12"/>
+              </w:rPr>
+              <w:t>result</w:t>
             </w:r>
             <w:r>
               <w:rPr>
@@ -3418,7 +3613,17 @@
                 <w:sz w:val="15"/>
                 <w:szCs w:val="12"/>
               </w:rPr>
-              <w:t>()</w:t>
+              <w:t>(</w:t>
+            </w:r>
+            <w:proofErr w:type="gramEnd"/>
+            <w:r>
+              <w:rPr>
+                <w:rFonts w:cs="Verdana"/>
+                <w:bCs/>
+                <w:sz w:val="15"/>
+                <w:szCs w:val="12"/>
+              </w:rPr>
+              <w:t>)</w:t>
             </w:r>
           </w:p>
           <w:p>
@@ -3506,15 +3711,35 @@
                 <w:szCs w:val="12"/>
               </w:rPr>
               <w:br/>
-              <w:t>insert_delay</w:t>
-            </w:r>
+              <w:t>insert_</w:t>
+            </w:r>
+            <w:proofErr w:type="gramStart"/>
             <w:r>
               <w:rPr>
                 <w:rFonts w:cs="Verdana"/>
+                <w:b/>
+                <w:bCs/>
+                <w:sz w:val="15"/>
+                <w:szCs w:val="12"/>
+              </w:rPr>
+              <w:t>delay</w:t>
+            </w:r>
+            <w:r>
+              <w:rPr>
+                <w:rFonts w:cs="Verdana"/>
                 <w:sz w:val="15"/>
                 <w:szCs w:val="11"/>
               </w:rPr>
-              <w:t>()</w:t>
+              <w:t>(</w:t>
+            </w:r>
+            <w:proofErr w:type="gramEnd"/>
+            <w:r>
+              <w:rPr>
+                <w:rFonts w:cs="Verdana"/>
+                <w:sz w:val="15"/>
+                <w:szCs w:val="11"/>
+              </w:rPr>
+              <w:t>)</w:t>
             </w:r>
           </w:p>
           <w:p>
@@ -3540,7 +3765,29 @@
                 <w:sz w:val="15"/>
                 <w:szCs w:val="12"/>
               </w:rPr>
-              <w:t>get_last_received_cmd_idx()</w:t>
+              <w:t>get_last_received_cmd_</w:t>
+            </w:r>
+            <w:proofErr w:type="gramStart"/>
+            <w:r>
+              <w:rPr>
+                <w:rFonts w:cs="Verdana"/>
+                <w:b/>
+                <w:bCs/>
+                <w:sz w:val="15"/>
+                <w:szCs w:val="12"/>
+              </w:rPr>
+              <w:t>idx(</w:t>
+            </w:r>
+            <w:proofErr w:type="gramEnd"/>
+            <w:r>
+              <w:rPr>
+                <w:rFonts w:cs="Verdana"/>
+                <w:b/>
+                <w:bCs/>
+                <w:sz w:val="15"/>
+                <w:szCs w:val="12"/>
+              </w:rPr>
+              <w:t>)</w:t>
             </w:r>
           </w:p>
           <w:p>
@@ -3605,14 +3852,30 @@
                 <w:b/>
                 <w:szCs w:val="16"/>
               </w:rPr>
-              <w:t>´vvc_status´</w:t>
-            </w:r>
+              <w:t>´vvc_status</w:t>
+            </w:r>
+            <w:proofErr w:type="gramStart"/>
             <w:r>
               <w:rPr>
                 <w:b/>
                 <w:szCs w:val="16"/>
               </w:rPr>
-              <w:t xml:space="preserve">  -- </w:t>
+              <w:t>´</w:t>
+            </w:r>
+            <w:r>
+              <w:rPr>
+                <w:b/>
+                <w:szCs w:val="16"/>
+              </w:rPr>
+              <w:t xml:space="preserve">  --</w:t>
+            </w:r>
+            <w:proofErr w:type="gramEnd"/>
+            <w:r>
+              <w:rPr>
+                <w:b/>
+                <w:szCs w:val="16"/>
+              </w:rPr>
+              <w:t xml:space="preserve"> </w:t>
             </w:r>
             <w:r>
               <w:rPr>
@@ -4876,6 +5139,7 @@
                 <w:sz w:val="15"/>
               </w:rPr>
             </w:pPr>
+            <w:proofErr w:type="gramStart"/>
             <w:r>
               <w:rPr>
                 <w:sz w:val="15"/>
@@ -4886,7 +5150,14 @@
               <w:rPr>
                 <w:sz w:val="15"/>
               </w:rPr>
-              <w:t>D0” &amp; x“D1</w:t>
+              <w:t>D</w:t>
+            </w:r>
+            <w:proofErr w:type="gramEnd"/>
+            <w:r>
+              <w:rPr>
+                <w:sz w:val="15"/>
+              </w:rPr>
+              <w:t>0” &amp; x“D1</w:t>
             </w:r>
             <w:r>
               <w:rPr>
@@ -5022,7 +5293,21 @@
               <w:rPr>
                 <w:sz w:val="15"/>
               </w:rPr>
-              <w:t>, e.g. x”AA”, x”BEEF”.</w:t>
+              <w:t xml:space="preserve">, e.g. </w:t>
+            </w:r>
+            <w:proofErr w:type="gramStart"/>
+            <w:r>
+              <w:rPr>
+                <w:sz w:val="15"/>
+              </w:rPr>
+              <w:t>x”AA</w:t>
+            </w:r>
+            <w:proofErr w:type="gramEnd"/>
+            <w:r>
+              <w:rPr>
+                <w:sz w:val="15"/>
+              </w:rPr>
+              <w:t>”, x”BEEF”.</w:t>
             </w:r>
           </w:p>
           <w:p>
@@ -5181,12 +5466,14 @@
                 <w:sz w:val="15"/>
               </w:rPr>
             </w:pPr>
+            <w:proofErr w:type="gramStart"/>
             <w:r>
               <w:rPr>
                 <w:sz w:val="15"/>
               </w:rPr>
               <w:t>x“</w:t>
             </w:r>
+            <w:proofErr w:type="gramEnd"/>
             <w:r>
               <w:rPr>
                 <w:sz w:val="15"/>
@@ -5419,11 +5706,19 @@
                 <w:sz w:val="15"/>
               </w:rPr>
             </w:pPr>
-            <w:r>
-              <w:rPr>
-                <w:sz w:val="15"/>
-              </w:rPr>
-              <w:t>x“1” &amp; x“2”</w:t>
+            <w:proofErr w:type="gramStart"/>
+            <w:r>
+              <w:rPr>
+                <w:sz w:val="15"/>
+              </w:rPr>
+              <w:t>x“</w:t>
+            </w:r>
+            <w:proofErr w:type="gramEnd"/>
+            <w:r>
+              <w:rPr>
+                <w:sz w:val="15"/>
+              </w:rPr>
+              <w:t>1” &amp; x“2”</w:t>
             </w:r>
           </w:p>
           <w:p>
@@ -5607,11 +5902,19 @@
                 <w:sz w:val="15"/>
               </w:rPr>
             </w:pPr>
-            <w:r>
-              <w:rPr>
-                <w:sz w:val="15"/>
-              </w:rPr>
-              <w:t>x“1” &amp; x“2”</w:t>
+            <w:proofErr w:type="gramStart"/>
+            <w:r>
+              <w:rPr>
+                <w:sz w:val="15"/>
+              </w:rPr>
+              <w:t>x“</w:t>
+            </w:r>
+            <w:proofErr w:type="gramEnd"/>
+            <w:r>
+              <w:rPr>
+                <w:sz w:val="15"/>
+              </w:rPr>
+              <w:t>1” &amp; x“2”</w:t>
             </w:r>
           </w:p>
           <w:p>
@@ -5795,11 +6098,19 @@
                 <w:sz w:val="15"/>
               </w:rPr>
             </w:pPr>
-            <w:r>
-              <w:rPr>
-                <w:sz w:val="15"/>
-              </w:rPr>
-              <w:t>x“1” &amp; x“2”</w:t>
+            <w:proofErr w:type="gramStart"/>
+            <w:r>
+              <w:rPr>
+                <w:sz w:val="15"/>
+              </w:rPr>
+              <w:t>x“</w:t>
+            </w:r>
+            <w:proofErr w:type="gramEnd"/>
+            <w:r>
+              <w:rPr>
+                <w:sz w:val="15"/>
+              </w:rPr>
+              <w:t>1” &amp; x“2”</w:t>
             </w:r>
           </w:p>
           <w:p>
@@ -7400,7 +7711,15 @@
                 <w:rFonts w:cs="Helvetica"/>
                 <w:sz w:val="15"/>
               </w:rPr>
-              <w:t>TUSER signal</w:t>
+              <w:t xml:space="preserve">TUSER </w:t>
+            </w:r>
+            <w:proofErr w:type="gramStart"/>
+            <w:r>
+              <w:rPr>
+                <w:rFonts w:cs="Helvetica"/>
+                <w:sz w:val="15"/>
+              </w:rPr>
+              <w:t>signal</w:t>
             </w:r>
             <w:r>
               <w:rPr>
@@ -7416,6 +7735,7 @@
               </w:rPr>
               <w:softHyphen/>
             </w:r>
+            <w:proofErr w:type="gramEnd"/>
             <w:r>
               <w:rPr>
                 <w:rFonts w:cs="Helvetica"/>
@@ -7780,7 +8100,15 @@
                 <w:rFonts w:cs="Helvetica"/>
                 <w:sz w:val="15"/>
               </w:rPr>
-              <w:t>TID signal.</w:t>
+              <w:t xml:space="preserve">TID </w:t>
+            </w:r>
+            <w:proofErr w:type="gramStart"/>
+            <w:r>
+              <w:rPr>
+                <w:rFonts w:cs="Helvetica"/>
+                <w:sz w:val="15"/>
+              </w:rPr>
+              <w:t>signal.</w:t>
             </w:r>
             <w:r>
               <w:rPr>
@@ -7789,6 +8117,7 @@
               </w:rPr>
               <w:softHyphen/>
             </w:r>
+            <w:proofErr w:type="gramEnd"/>
             <w:r>
               <w:rPr>
                 <w:rFonts w:cs="Helvetica"/>
@@ -8102,7 +8431,15 @@
                 <w:rFonts w:cs="Helvetica"/>
                 <w:sz w:val="15"/>
               </w:rPr>
-              <w:t>TDEST signal.</w:t>
+              <w:t xml:space="preserve">TDEST </w:t>
+            </w:r>
+            <w:proofErr w:type="gramStart"/>
+            <w:r>
+              <w:rPr>
+                <w:rFonts w:cs="Helvetica"/>
+                <w:sz w:val="15"/>
+              </w:rPr>
+              <w:t>signal.</w:t>
             </w:r>
             <w:r>
               <w:rPr>
@@ -8111,6 +8448,7 @@
               </w:rPr>
               <w:softHyphen/>
             </w:r>
+            <w:proofErr w:type="gramEnd"/>
             <w:r>
               <w:rPr>
                 <w:rFonts w:cs="Helvetica"/>
@@ -9499,7 +9837,23 @@
           <w:i/>
           <w:lang w:val="en-US"/>
         </w:rPr>
-        <w:t>Note: Every procedure here can be called without the optional parameters enclosed in [ ].</w:t>
+        <w:t xml:space="preserve">Note: Every procedure here can be called without the optional parameters enclosed in </w:t>
+      </w:r>
+      <w:proofErr w:type="gramStart"/>
+      <w:r>
+        <w:rPr>
+          <w:i/>
+          <w:lang w:val="en-US"/>
+        </w:rPr>
+        <w:t>[ ]</w:t>
+      </w:r>
+      <w:proofErr w:type="gramEnd"/>
+      <w:r>
+        <w:rPr>
+          <w:i/>
+          <w:lang w:val="en-US"/>
+        </w:rPr>
+        <w:t>.</w:t>
       </w:r>
     </w:p>
     <w:p>
@@ -9643,15 +9997,33 @@
                 <w:b/>
                 <w:szCs w:val="16"/>
               </w:rPr>
-              <w:t>[_bytes]</w:t>
-            </w:r>
+              <w:t>[_</w:t>
+            </w:r>
+            <w:proofErr w:type="gramStart"/>
             <w:r>
               <w:rPr>
                 <w:rFonts w:cs="Helvetica"/>
                 <w:b/>
                 <w:szCs w:val="16"/>
               </w:rPr>
-              <w:t>()</w:t>
+              <w:t>bytes]</w:t>
+            </w:r>
+            <w:r>
+              <w:rPr>
+                <w:rFonts w:cs="Helvetica"/>
+                <w:b/>
+                <w:szCs w:val="16"/>
+              </w:rPr>
+              <w:t>(</w:t>
+            </w:r>
+            <w:proofErr w:type="gramEnd"/>
+            <w:r>
+              <w:rPr>
+                <w:rFonts w:cs="Helvetica"/>
+                <w:b/>
+                <w:szCs w:val="16"/>
+              </w:rPr>
+              <w:t>)</w:t>
             </w:r>
           </w:p>
         </w:tc>
@@ -9775,16 +10147,9 @@
                 <w:sz w:val="15"/>
                 <w:szCs w:val="15"/>
               </w:rPr>
-              <w:t>stream_transmit</w:t>
-            </w:r>
-            <w:r>
-              <w:rPr>
-                <w:rFonts w:cs="Helvetica"/>
-                <w:sz w:val="15"/>
-                <w:szCs w:val="15"/>
-              </w:rPr>
-              <w:t xml:space="preserve">() VVC procedure adds a </w:t>
-            </w:r>
+              <w:t>stream_</w:t>
+            </w:r>
+            <w:proofErr w:type="gramStart"/>
             <w:r>
               <w:rPr>
                 <w:rFonts w:cs="Helvetica"/>
@@ -9799,6 +10164,31 @@
                 <w:sz w:val="15"/>
                 <w:szCs w:val="15"/>
               </w:rPr>
+              <w:t>(</w:t>
+            </w:r>
+            <w:proofErr w:type="gramEnd"/>
+            <w:r>
+              <w:rPr>
+                <w:rFonts w:cs="Helvetica"/>
+                <w:sz w:val="15"/>
+                <w:szCs w:val="15"/>
+              </w:rPr>
+              <w:t xml:space="preserve">) VVC procedure adds a </w:t>
+            </w:r>
+            <w:r>
+              <w:rPr>
+                <w:rFonts w:cs="Helvetica"/>
+                <w:sz w:val="15"/>
+                <w:szCs w:val="15"/>
+              </w:rPr>
+              <w:t>transmit</w:t>
+            </w:r>
+            <w:r>
+              <w:rPr>
+                <w:rFonts w:cs="Helvetica"/>
+                <w:sz w:val="15"/>
+                <w:szCs w:val="15"/>
+              </w:rPr>
               <w:t xml:space="preserve"> command to the AXI4-</w:t>
             </w:r>
             <w:r>
@@ -9839,15 +10229,33 @@
                 <w:sz w:val="15"/>
                 <w:szCs w:val="15"/>
               </w:rPr>
-              <w:t>stream_transmit</w:t>
-            </w:r>
-            <w:r>
-              <w:rPr>
-                <w:rFonts w:cs="Helvetica"/>
-                <w:sz w:val="15"/>
-                <w:szCs w:val="15"/>
-              </w:rPr>
-              <w:t>() procedure, described in the AXI4-</w:t>
+              <w:t>stream_</w:t>
+            </w:r>
+            <w:proofErr w:type="gramStart"/>
+            <w:r>
+              <w:rPr>
+                <w:rFonts w:cs="Helvetica"/>
+                <w:sz w:val="15"/>
+                <w:szCs w:val="15"/>
+              </w:rPr>
+              <w:t>transmit</w:t>
+            </w:r>
+            <w:r>
+              <w:rPr>
+                <w:rFonts w:cs="Helvetica"/>
+                <w:sz w:val="15"/>
+                <w:szCs w:val="15"/>
+              </w:rPr>
+              <w:t>(</w:t>
+            </w:r>
+            <w:proofErr w:type="gramEnd"/>
+            <w:r>
+              <w:rPr>
+                <w:rFonts w:cs="Helvetica"/>
+                <w:sz w:val="15"/>
+                <w:szCs w:val="15"/>
+              </w:rPr>
+              <w:t>) procedure, described in the AXI4-</w:t>
             </w:r>
             <w:r>
               <w:rPr>
@@ -9872,7 +10280,25 @@
                 <w:szCs w:val="15"/>
               </w:rPr>
               <w:br/>
-              <w:t>The axistream_transmit() procedure can only be called when the AXISTREAM VVC is instantiated in master mode, i.e. setting the generic constant ‘GC_MASTER_MODE’ to true.</w:t>
+              <w:t>The axistream_</w:t>
+            </w:r>
+            <w:proofErr w:type="gramStart"/>
+            <w:r>
+              <w:rPr>
+                <w:rFonts w:cs="Helvetica"/>
+                <w:sz w:val="15"/>
+                <w:szCs w:val="15"/>
+              </w:rPr>
+              <w:t>transmit(</w:t>
+            </w:r>
+            <w:proofErr w:type="gramEnd"/>
+            <w:r>
+              <w:rPr>
+                <w:rFonts w:cs="Helvetica"/>
+                <w:sz w:val="15"/>
+                <w:szCs w:val="15"/>
+              </w:rPr>
+              <w:t>) procedure can only be called when the AXISTREAM VVC is instantiated in master mode, i.e. setting the generic constant ‘GC_MASTER_MODE’ to true.</w:t>
             </w:r>
           </w:p>
           <w:p>
@@ -9949,7 +10375,27 @@
                 <w:szCs w:val="15"/>
                 <w:lang w:val="en-US" w:eastAsia="nb-NO"/>
               </w:rPr>
-              <w:t xml:space="preserve">axistream_transmit(AXISTREAM_VVCT, 0, v_data_array(0 to 1), </w:t>
+              <w:t>axistream_</w:t>
+            </w:r>
+            <w:proofErr w:type="gramStart"/>
+            <w:r>
+              <w:rPr>
+                <w:rFonts w:ascii="Courier New" w:hAnsi="Courier New" w:cs="Courier New"/>
+                <w:sz w:val="15"/>
+                <w:szCs w:val="15"/>
+                <w:lang w:val="en-US" w:eastAsia="nb-NO"/>
+              </w:rPr>
+              <w:t>transmit(</w:t>
+            </w:r>
+            <w:proofErr w:type="gramEnd"/>
+            <w:r>
+              <w:rPr>
+                <w:rFonts w:ascii="Courier New" w:hAnsi="Courier New" w:cs="Courier New"/>
+                <w:sz w:val="15"/>
+                <w:szCs w:val="15"/>
+                <w:lang w:val="en-US" w:eastAsia="nb-NO"/>
+              </w:rPr>
+              <w:t xml:space="preserve">AXISTREAM_VVCT, 0, v_data_array(0 to 1), </w:t>
             </w:r>
           </w:p>
           <w:p>
@@ -9990,7 +10436,27 @@
                 <w:szCs w:val="15"/>
                 <w:lang w:val="en-US" w:eastAsia="nb-NO"/>
               </w:rPr>
-              <w:t>Send a 2 byte packet to DUT, tuser=0 each word / clock cycle”</w:t>
+              <w:t xml:space="preserve">Send a </w:t>
+            </w:r>
+            <w:proofErr w:type="gramStart"/>
+            <w:r>
+              <w:rPr>
+                <w:rFonts w:ascii="Courier New" w:hAnsi="Courier New" w:cs="Courier New"/>
+                <w:sz w:val="15"/>
+                <w:szCs w:val="15"/>
+                <w:lang w:val="en-US" w:eastAsia="nb-NO"/>
+              </w:rPr>
+              <w:t>2 byte</w:t>
+            </w:r>
+            <w:proofErr w:type="gramEnd"/>
+            <w:r>
+              <w:rPr>
+                <w:rFonts w:ascii="Courier New" w:hAnsi="Courier New" w:cs="Courier New"/>
+                <w:sz w:val="15"/>
+                <w:szCs w:val="15"/>
+                <w:lang w:val="en-US" w:eastAsia="nb-NO"/>
+              </w:rPr>
+              <w:t xml:space="preserve"> packet to DUT, tuser=0 each word / clock cycle”</w:t>
             </w:r>
             <w:r>
               <w:rPr>
@@ -10040,7 +10506,27 @@
                 <w:szCs w:val="15"/>
                 <w:lang w:val="en-US" w:eastAsia="nb-NO"/>
               </w:rPr>
-              <w:t xml:space="preserve">axistream_transmit(AXISTREAM_VVCT, 0, v_data_array(0 to 1)(16 downto 0), </w:t>
+              <w:t>axistream_</w:t>
+            </w:r>
+            <w:proofErr w:type="gramStart"/>
+            <w:r>
+              <w:rPr>
+                <w:rFonts w:ascii="Courier New" w:hAnsi="Courier New" w:cs="Courier New"/>
+                <w:sz w:val="15"/>
+                <w:szCs w:val="15"/>
+                <w:lang w:val="en-US" w:eastAsia="nb-NO"/>
+              </w:rPr>
+              <w:t>transmit(</w:t>
+            </w:r>
+            <w:proofErr w:type="gramEnd"/>
+            <w:r>
+              <w:rPr>
+                <w:rFonts w:ascii="Courier New" w:hAnsi="Courier New" w:cs="Courier New"/>
+                <w:sz w:val="15"/>
+                <w:szCs w:val="15"/>
+                <w:lang w:val="en-US" w:eastAsia="nb-NO"/>
+              </w:rPr>
+              <w:t xml:space="preserve">AXISTREAM_VVCT, 0, v_data_array(0 to 1)(16 downto 0), </w:t>
             </w:r>
             <w:r>
               <w:rPr>
@@ -10118,7 +10604,27 @@
                 <w:szCs w:val="15"/>
                 <w:lang w:val="en-US" w:eastAsia="nb-NO"/>
               </w:rPr>
-              <w:t xml:space="preserve">axistream_transmit(AXISTREAM_VVCT, 0, v_data_array(0 to v_numBytes-1), v_user_array(0 to v_numWords-1), </w:t>
+              <w:t>axistream_</w:t>
+            </w:r>
+            <w:proofErr w:type="gramStart"/>
+            <w:r>
+              <w:rPr>
+                <w:rFonts w:ascii="Courier New" w:hAnsi="Courier New" w:cs="Courier New"/>
+                <w:sz w:val="15"/>
+                <w:szCs w:val="15"/>
+                <w:lang w:val="en-US" w:eastAsia="nb-NO"/>
+              </w:rPr>
+              <w:t>transmit(</w:t>
+            </w:r>
+            <w:proofErr w:type="gramEnd"/>
+            <w:r>
+              <w:rPr>
+                <w:rFonts w:ascii="Courier New" w:hAnsi="Courier New" w:cs="Courier New"/>
+                <w:sz w:val="15"/>
+                <w:szCs w:val="15"/>
+                <w:lang w:val="en-US" w:eastAsia="nb-NO"/>
+              </w:rPr>
+              <w:t xml:space="preserve">AXISTREAM_VVCT, 0, v_data_array(0 to v_numBytes-1), v_user_array(0 to v_numWords-1), </w:t>
             </w:r>
             <w:r>
               <w:rPr>
@@ -10196,7 +10702,27 @@
                 <w:szCs w:val="15"/>
                 <w:lang w:val="en-US" w:eastAsia="nb-NO"/>
               </w:rPr>
-              <w:t xml:space="preserve">axistream_transmit(AXISTREAM_VVCT, 0, v_data_array(0 to v_numBytes-1), v_user_array(0 to v_numWords-1), </w:t>
+              <w:t>axistream_</w:t>
+            </w:r>
+            <w:proofErr w:type="gramStart"/>
+            <w:r>
+              <w:rPr>
+                <w:rFonts w:ascii="Courier New" w:hAnsi="Courier New" w:cs="Courier New"/>
+                <w:sz w:val="15"/>
+                <w:szCs w:val="15"/>
+                <w:lang w:val="en-US" w:eastAsia="nb-NO"/>
+              </w:rPr>
+              <w:t>transmit(</w:t>
+            </w:r>
+            <w:proofErr w:type="gramEnd"/>
+            <w:r>
+              <w:rPr>
+                <w:rFonts w:ascii="Courier New" w:hAnsi="Courier New" w:cs="Courier New"/>
+                <w:sz w:val="15"/>
+                <w:szCs w:val="15"/>
+                <w:lang w:val="en-US" w:eastAsia="nb-NO"/>
+              </w:rPr>
+              <w:t xml:space="preserve">AXISTREAM_VVCT, 0, v_data_array(0 to v_numBytes-1), v_user_array(0 to v_numWords-1), </w:t>
             </w:r>
             <w:r>
               <w:rPr>
@@ -10320,7 +10846,27 @@
                 <w:szCs w:val="15"/>
                 <w:lang w:val="en-US" w:eastAsia="nb-NO"/>
               </w:rPr>
-              <w:t>axistream_transmit(AXISTREAM_VVCT, 0, (x</w:t>
+              <w:t>axistream_</w:t>
+            </w:r>
+            <w:proofErr w:type="gramStart"/>
+            <w:r>
+              <w:rPr>
+                <w:rFonts w:ascii="Courier New" w:hAnsi="Courier New" w:cs="Courier New"/>
+                <w:sz w:val="15"/>
+                <w:szCs w:val="15"/>
+                <w:lang w:val="en-US" w:eastAsia="nb-NO"/>
+              </w:rPr>
+              <w:t>transmit(</w:t>
+            </w:r>
+            <w:proofErr w:type="gramEnd"/>
+            <w:r>
+              <w:rPr>
+                <w:rFonts w:ascii="Courier New" w:hAnsi="Courier New" w:cs="Courier New"/>
+                <w:sz w:val="15"/>
+                <w:szCs w:val="15"/>
+                <w:lang w:val="en-US" w:eastAsia="nb-NO"/>
+              </w:rPr>
+              <w:t>AXISTREAM_VVCT, 0, (x</w:t>
             </w:r>
             <w:r>
               <w:rPr>
@@ -10651,7 +11197,27 @@
                 <w:szCs w:val="15"/>
                 <w:lang w:val="en-US" w:eastAsia="nb-NO"/>
               </w:rPr>
-              <w:t>axistream_transmit(AXISTREAM_VVCT, 0, (x</w:t>
+              <w:t>axistream_</w:t>
+            </w:r>
+            <w:proofErr w:type="gramStart"/>
+            <w:r>
+              <w:rPr>
+                <w:rFonts w:ascii="Courier New" w:hAnsi="Courier New" w:cs="Courier New"/>
+                <w:sz w:val="15"/>
+                <w:szCs w:val="15"/>
+                <w:lang w:val="en-US" w:eastAsia="nb-NO"/>
+              </w:rPr>
+              <w:t>transmit(</w:t>
+            </w:r>
+            <w:proofErr w:type="gramEnd"/>
+            <w:r>
+              <w:rPr>
+                <w:rFonts w:ascii="Courier New" w:hAnsi="Courier New" w:cs="Courier New"/>
+                <w:sz w:val="15"/>
+                <w:szCs w:val="15"/>
+                <w:lang w:val="en-US" w:eastAsia="nb-NO"/>
+              </w:rPr>
+              <w:t>AXISTREAM_VVCT, 0, (x</w:t>
             </w:r>
             <w:r>
               <w:rPr>
@@ -11077,15 +11643,33 @@
                 <w:b/>
                 <w:szCs w:val="14"/>
               </w:rPr>
-              <w:t>[_bytes]</w:t>
-            </w:r>
+              <w:t>[_</w:t>
+            </w:r>
+            <w:proofErr w:type="gramStart"/>
             <w:r>
               <w:rPr>
                 <w:rFonts w:cs="Helvetica"/>
                 <w:b/>
                 <w:szCs w:val="14"/>
               </w:rPr>
-              <w:t>()</w:t>
+              <w:t>bytes]</w:t>
+            </w:r>
+            <w:r>
+              <w:rPr>
+                <w:rFonts w:cs="Helvetica"/>
+                <w:b/>
+                <w:szCs w:val="14"/>
+              </w:rPr>
+              <w:t>(</w:t>
+            </w:r>
+            <w:proofErr w:type="gramEnd"/>
+            <w:r>
+              <w:rPr>
+                <w:rFonts w:cs="Helvetica"/>
+                <w:b/>
+                <w:szCs w:val="14"/>
+              </w:rPr>
+              <w:t>)</w:t>
             </w:r>
           </w:p>
         </w:tc>
@@ -11247,15 +11831,33 @@
                 <w:sz w:val="15"/>
                 <w:szCs w:val="15"/>
               </w:rPr>
-              <w:t>stream_expect</w:t>
-            </w:r>
-            <w:r>
-              <w:rPr>
-                <w:rFonts w:cs="Helvetica"/>
-                <w:sz w:val="15"/>
-                <w:szCs w:val="15"/>
-              </w:rPr>
-              <w:t>() VVC procedure adds a</w:t>
+              <w:t>stream_</w:t>
+            </w:r>
+            <w:proofErr w:type="gramStart"/>
+            <w:r>
+              <w:rPr>
+                <w:rFonts w:cs="Helvetica"/>
+                <w:sz w:val="15"/>
+                <w:szCs w:val="15"/>
+              </w:rPr>
+              <w:t>expect</w:t>
+            </w:r>
+            <w:r>
+              <w:rPr>
+                <w:rFonts w:cs="Helvetica"/>
+                <w:sz w:val="15"/>
+                <w:szCs w:val="15"/>
+              </w:rPr>
+              <w:t>(</w:t>
+            </w:r>
+            <w:proofErr w:type="gramEnd"/>
+            <w:r>
+              <w:rPr>
+                <w:rFonts w:cs="Helvetica"/>
+                <w:sz w:val="15"/>
+                <w:szCs w:val="15"/>
+              </w:rPr>
+              <w:t>) VVC procedure adds a</w:t>
             </w:r>
             <w:r>
               <w:rPr>
@@ -11327,15 +11929,33 @@
                 <w:sz w:val="15"/>
                 <w:szCs w:val="15"/>
               </w:rPr>
-              <w:t>axistream_expect</w:t>
-            </w:r>
-            <w:r>
-              <w:rPr>
-                <w:rFonts w:cs="Helvetica"/>
-                <w:sz w:val="15"/>
-                <w:szCs w:val="15"/>
-              </w:rPr>
-              <w:t>() procedure, described in the AXI4-</w:t>
+              <w:t>axistream_</w:t>
+            </w:r>
+            <w:proofErr w:type="gramStart"/>
+            <w:r>
+              <w:rPr>
+                <w:rFonts w:cs="Helvetica"/>
+                <w:sz w:val="15"/>
+                <w:szCs w:val="15"/>
+              </w:rPr>
+              <w:t>expect</w:t>
+            </w:r>
+            <w:r>
+              <w:rPr>
+                <w:rFonts w:cs="Helvetica"/>
+                <w:sz w:val="15"/>
+                <w:szCs w:val="15"/>
+              </w:rPr>
+              <w:t>(</w:t>
+            </w:r>
+            <w:proofErr w:type="gramEnd"/>
+            <w:r>
+              <w:rPr>
+                <w:rFonts w:cs="Helvetica"/>
+                <w:sz w:val="15"/>
+                <w:szCs w:val="15"/>
+              </w:rPr>
+              <w:t>) procedure, described in the AXI4-</w:t>
             </w:r>
             <w:r>
               <w:rPr>
@@ -11360,7 +11980,25 @@
                 <w:szCs w:val="15"/>
               </w:rPr>
               <w:br/>
-              <w:t>The axistream_expect() procedure can only be called when the AXISTREAM VVC is instantiated in slave mode, i.e. setting the generic constant ‘GC_MASTER_MODE’ to false.</w:t>
+              <w:t>The axistream_</w:t>
+            </w:r>
+            <w:proofErr w:type="gramStart"/>
+            <w:r>
+              <w:rPr>
+                <w:rFonts w:cs="Helvetica"/>
+                <w:sz w:val="15"/>
+                <w:szCs w:val="15"/>
+              </w:rPr>
+              <w:t>expect(</w:t>
+            </w:r>
+            <w:proofErr w:type="gramEnd"/>
+            <w:r>
+              <w:rPr>
+                <w:rFonts w:cs="Helvetica"/>
+                <w:sz w:val="15"/>
+                <w:szCs w:val="15"/>
+              </w:rPr>
+              <w:t>) procedure can only be called when the AXISTREAM VVC is instantiated in slave mode, i.e. setting the generic constant ‘GC_MASTER_MODE’ to false.</w:t>
             </w:r>
           </w:p>
           <w:p>
@@ -11434,7 +12072,27 @@
                 <w:szCs w:val="15"/>
                 <w:lang w:val="en-US" w:eastAsia="nb-NO"/>
               </w:rPr>
-              <w:t>axistream_expect(AXISTREAM_VVCT, 0, v_</w:t>
+              <w:t>axistream_</w:t>
+            </w:r>
+            <w:proofErr w:type="gramStart"/>
+            <w:r>
+              <w:rPr>
+                <w:rFonts w:ascii="Courier New" w:hAnsi="Courier New" w:cs="Courier New"/>
+                <w:sz w:val="15"/>
+                <w:szCs w:val="15"/>
+                <w:lang w:val="en-US" w:eastAsia="nb-NO"/>
+              </w:rPr>
+              <w:t>expect(</w:t>
+            </w:r>
+            <w:proofErr w:type="gramEnd"/>
+            <w:r>
+              <w:rPr>
+                <w:rFonts w:ascii="Courier New" w:hAnsi="Courier New" w:cs="Courier New"/>
+                <w:sz w:val="15"/>
+                <w:szCs w:val="15"/>
+                <w:lang w:val="en-US" w:eastAsia="nb-NO"/>
+              </w:rPr>
+              <w:t>AXISTREAM_VVCT, 0, v_</w:t>
             </w:r>
             <w:r>
               <w:rPr>
@@ -11530,7 +12188,27 @@
                 <w:szCs w:val="15"/>
                 <w:lang w:val="en-US" w:eastAsia="nb-NO"/>
               </w:rPr>
-              <w:t>axistream_expect(AXISTREAM_VVCT, 0, v_exp_data_array</w:t>
+              <w:t>axistream_</w:t>
+            </w:r>
+            <w:proofErr w:type="gramStart"/>
+            <w:r>
+              <w:rPr>
+                <w:rFonts w:ascii="Courier New" w:hAnsi="Courier New" w:cs="Courier New"/>
+                <w:sz w:val="15"/>
+                <w:szCs w:val="15"/>
+                <w:lang w:val="en-US" w:eastAsia="nb-NO"/>
+              </w:rPr>
+              <w:t>expect(</w:t>
+            </w:r>
+            <w:proofErr w:type="gramEnd"/>
+            <w:r>
+              <w:rPr>
+                <w:rFonts w:ascii="Courier New" w:hAnsi="Courier New" w:cs="Courier New"/>
+                <w:sz w:val="15"/>
+                <w:szCs w:val="15"/>
+                <w:lang w:val="en-US" w:eastAsia="nb-NO"/>
+              </w:rPr>
+              <w:t>AXISTREAM_VVCT, 0, v_exp_data_array</w:t>
             </w:r>
             <w:r>
               <w:rPr>
@@ -11570,7 +12248,27 @@
                 <w:szCs w:val="15"/>
                 <w:lang w:val="en-US" w:eastAsia="nb-NO"/>
               </w:rPr>
-              <w:t>“Expect a 4 byte packet, ignoring the tuser bits”</w:t>
+              <w:t xml:space="preserve">“Expect a </w:t>
+            </w:r>
+            <w:proofErr w:type="gramStart"/>
+            <w:r>
+              <w:rPr>
+                <w:rFonts w:ascii="Courier New" w:hAnsi="Courier New" w:cs="Courier New"/>
+                <w:sz w:val="15"/>
+                <w:szCs w:val="15"/>
+                <w:lang w:val="en-US" w:eastAsia="nb-NO"/>
+              </w:rPr>
+              <w:t>4 byte</w:t>
+            </w:r>
+            <w:proofErr w:type="gramEnd"/>
+            <w:r>
+              <w:rPr>
+                <w:rFonts w:ascii="Courier New" w:hAnsi="Courier New" w:cs="Courier New"/>
+                <w:sz w:val="15"/>
+                <w:szCs w:val="15"/>
+                <w:lang w:val="en-US" w:eastAsia="nb-NO"/>
+              </w:rPr>
+              <w:t xml:space="preserve"> packet, ignoring the tuser bits”</w:t>
             </w:r>
             <w:r>
               <w:rPr>
@@ -11619,7 +12317,27 @@
                 <w:szCs w:val="15"/>
                 <w:lang w:val="en-US" w:eastAsia="nb-NO"/>
               </w:rPr>
-              <w:t>axistream_expect(AXISTREAM_VVCT, 0, v_</w:t>
+              <w:t>axistream_</w:t>
+            </w:r>
+            <w:proofErr w:type="gramStart"/>
+            <w:r>
+              <w:rPr>
+                <w:rFonts w:ascii="Courier New" w:hAnsi="Courier New" w:cs="Courier New"/>
+                <w:sz w:val="15"/>
+                <w:szCs w:val="15"/>
+                <w:lang w:val="en-US" w:eastAsia="nb-NO"/>
+              </w:rPr>
+              <w:t>expect(</w:t>
+            </w:r>
+            <w:proofErr w:type="gramEnd"/>
+            <w:r>
+              <w:rPr>
+                <w:rFonts w:ascii="Courier New" w:hAnsi="Courier New" w:cs="Courier New"/>
+                <w:sz w:val="15"/>
+                <w:szCs w:val="15"/>
+                <w:lang w:val="en-US" w:eastAsia="nb-NO"/>
+              </w:rPr>
+              <w:t>AXISTREAM_VVCT, 0, v_</w:t>
             </w:r>
             <w:r>
               <w:rPr>
@@ -11705,7 +12423,27 @@
                 <w:szCs w:val="15"/>
                 <w:lang w:val="en-US" w:eastAsia="nb-NO"/>
               </w:rPr>
-              <w:t>axistream_expect(AXISTREAM_VVCT, 0, v_</w:t>
+              <w:t>axistream_</w:t>
+            </w:r>
+            <w:proofErr w:type="gramStart"/>
+            <w:r>
+              <w:rPr>
+                <w:rFonts w:ascii="Courier New" w:hAnsi="Courier New" w:cs="Courier New"/>
+                <w:sz w:val="15"/>
+                <w:szCs w:val="15"/>
+                <w:lang w:val="en-US" w:eastAsia="nb-NO"/>
+              </w:rPr>
+              <w:t>expect(</w:t>
+            </w:r>
+            <w:proofErr w:type="gramEnd"/>
+            <w:r>
+              <w:rPr>
+                <w:rFonts w:ascii="Courier New" w:hAnsi="Courier New" w:cs="Courier New"/>
+                <w:sz w:val="15"/>
+                <w:szCs w:val="15"/>
+                <w:lang w:val="en-US" w:eastAsia="nb-NO"/>
+              </w:rPr>
+              <w:t>AXISTREAM_VVCT, 0, v_</w:t>
             </w:r>
             <w:r>
               <w:rPr>
@@ -11828,7 +12566,27 @@
                 <w:szCs w:val="15"/>
                 <w:lang w:val="en-US" w:eastAsia="nb-NO"/>
               </w:rPr>
-              <w:t>axistream_expect(AXISTREAM_VVCT, 0, (x</w:t>
+              <w:t>axistream_</w:t>
+            </w:r>
+            <w:proofErr w:type="gramStart"/>
+            <w:r>
+              <w:rPr>
+                <w:rFonts w:ascii="Courier New" w:hAnsi="Courier New" w:cs="Courier New"/>
+                <w:sz w:val="15"/>
+                <w:szCs w:val="15"/>
+                <w:lang w:val="en-US" w:eastAsia="nb-NO"/>
+              </w:rPr>
+              <w:t>expect(</w:t>
+            </w:r>
+            <w:proofErr w:type="gramEnd"/>
+            <w:r>
+              <w:rPr>
+                <w:rFonts w:ascii="Courier New" w:hAnsi="Courier New" w:cs="Courier New"/>
+                <w:sz w:val="15"/>
+                <w:szCs w:val="15"/>
+                <w:lang w:val="en-US" w:eastAsia="nb-NO"/>
+              </w:rPr>
+              <w:t>AXISTREAM_VVCT, 0, (x</w:t>
             </w:r>
             <w:r>
               <w:rPr>
@@ -12167,7 +12925,27 @@
                 <w:szCs w:val="15"/>
                 <w:lang w:val="en-US" w:eastAsia="nb-NO"/>
               </w:rPr>
-              <w:t>axistream_expect(AXISTREAM_VVCT, 0, (x</w:t>
+              <w:t>axistream_</w:t>
+            </w:r>
+            <w:proofErr w:type="gramStart"/>
+            <w:r>
+              <w:rPr>
+                <w:rFonts w:ascii="Courier New" w:hAnsi="Courier New" w:cs="Courier New"/>
+                <w:sz w:val="15"/>
+                <w:szCs w:val="15"/>
+                <w:lang w:val="en-US" w:eastAsia="nb-NO"/>
+              </w:rPr>
+              <w:t>expect(</w:t>
+            </w:r>
+            <w:proofErr w:type="gramEnd"/>
+            <w:r>
+              <w:rPr>
+                <w:rFonts w:ascii="Courier New" w:hAnsi="Courier New" w:cs="Courier New"/>
+                <w:sz w:val="15"/>
+                <w:szCs w:val="15"/>
+                <w:lang w:val="en-US" w:eastAsia="nb-NO"/>
+              </w:rPr>
+              <w:t>AXISTREAM_VVCT, 0, (x</w:t>
             </w:r>
             <w:r>
               <w:rPr>
@@ -12654,7 +13432,7 @@
                 <w:sz w:val="15"/>
                 <w:szCs w:val="15"/>
               </w:rPr>
-              <w:t xml:space="preserve"> (VVCT, vvc_instance_idx, addr, msg</w:t>
+              <w:t xml:space="preserve"> (VVCT, vvc_instance_idx, msg</w:t>
             </w:r>
             <w:r>
               <w:rPr>
@@ -12716,6 +13494,7 @@
               </w:rPr>
               <w:t>_</w:t>
             </w:r>
+            <w:proofErr w:type="gramStart"/>
             <w:r>
               <w:rPr>
                 <w:rFonts w:cs="Helvetica"/>
@@ -12730,7 +13509,16 @@
                 <w:sz w:val="15"/>
                 <w:szCs w:val="15"/>
               </w:rPr>
-              <w:t xml:space="preserve">() VVC procedure adds a </w:t>
+              <w:t>(</w:t>
+            </w:r>
+            <w:proofErr w:type="gramEnd"/>
+            <w:r>
+              <w:rPr>
+                <w:rFonts w:cs="Helvetica"/>
+                <w:sz w:val="15"/>
+                <w:szCs w:val="15"/>
+              </w:rPr>
+              <w:t xml:space="preserve">) VVC procedure adds a </w:t>
             </w:r>
             <w:r>
               <w:rPr>
@@ -12802,23 +13590,59 @@
                 <w:sz w:val="15"/>
                 <w:szCs w:val="15"/>
               </w:rPr>
-              <w:t>axistream_receive</w:t>
-            </w:r>
-            <w:r>
-              <w:rPr>
-                <w:rFonts w:cs="Helvetica"/>
-                <w:sz w:val="15"/>
-                <w:szCs w:val="15"/>
-              </w:rPr>
-              <w:t xml:space="preserve">() procedure, described in the </w:t>
-            </w:r>
-            <w:r>
-              <w:rPr>
-                <w:rFonts w:cs="Helvetica"/>
-                <w:sz w:val="15"/>
-                <w:szCs w:val="15"/>
-              </w:rPr>
-              <w:t>AXISTREAM BFM QuickRef. The axistream_reveice() procedure can only be called when the AXISTREAM VVC is instantiated in slave mode, i.e. setting the generic constant ‘GC_MASTER_MODE’ to false.</w:t>
+              <w:t>axistream_</w:t>
+            </w:r>
+            <w:proofErr w:type="gramStart"/>
+            <w:r>
+              <w:rPr>
+                <w:rFonts w:cs="Helvetica"/>
+                <w:sz w:val="15"/>
+                <w:szCs w:val="15"/>
+              </w:rPr>
+              <w:t>receive</w:t>
+            </w:r>
+            <w:r>
+              <w:rPr>
+                <w:rFonts w:cs="Helvetica"/>
+                <w:sz w:val="15"/>
+                <w:szCs w:val="15"/>
+              </w:rPr>
+              <w:t>(</w:t>
+            </w:r>
+            <w:proofErr w:type="gramEnd"/>
+            <w:r>
+              <w:rPr>
+                <w:rFonts w:cs="Helvetica"/>
+                <w:sz w:val="15"/>
+                <w:szCs w:val="15"/>
+              </w:rPr>
+              <w:t xml:space="preserve">) procedure, described in the </w:t>
+            </w:r>
+            <w:r>
+              <w:rPr>
+                <w:rFonts w:cs="Helvetica"/>
+                <w:sz w:val="15"/>
+                <w:szCs w:val="15"/>
+              </w:rPr>
+              <w:t>AXISTREAM BFM QuickRef. The axistream_</w:t>
+            </w:r>
+            <w:proofErr w:type="gramStart"/>
+            <w:r>
+              <w:rPr>
+                <w:rFonts w:cs="Helvetica"/>
+                <w:sz w:val="15"/>
+                <w:szCs w:val="15"/>
+              </w:rPr>
+              <w:t>reveice(</w:t>
+            </w:r>
+            <w:proofErr w:type="gramEnd"/>
+            <w:r>
+              <w:rPr>
+                <w:rFonts w:cs="Helvetica"/>
+                <w:sz w:val="15"/>
+                <w:szCs w:val="15"/>
+              </w:rPr>
+              <w:t>) procedure can only be called when the AXISTREAM VVC is instantiated in slave mode, i.e. setting the generic constant ‘GC_MASTER_MODE’ to false.</w:t>
             </w:r>
           </w:p>
           <w:p>
@@ -13004,7 +13828,25 @@
                 <w:sz w:val="15"/>
                 <w:szCs w:val="28"/>
               </w:rPr>
-              <w:t>axistream_receive(AXISTREAM_V</w:t>
+              <w:t>axistream_</w:t>
+            </w:r>
+            <w:proofErr w:type="gramStart"/>
+            <w:r>
+              <w:rPr>
+                <w:rFonts w:ascii="Courier New" w:hAnsi="Courier New" w:cs="Courier New"/>
+                <w:sz w:val="15"/>
+                <w:szCs w:val="28"/>
+              </w:rPr>
+              <w:t>receive(</w:t>
+            </w:r>
+            <w:proofErr w:type="gramEnd"/>
+            <w:r>
+              <w:rPr>
+                <w:rFonts w:ascii="Courier New" w:hAnsi="Courier New" w:cs="Courier New"/>
+                <w:sz w:val="15"/>
+                <w:szCs w:val="28"/>
+              </w:rPr>
+              <w:t>AXISTREAM_V</w:t>
             </w:r>
             <w:r>
               <w:rPr>
@@ -13081,7 +13923,27 @@
                 <w:sz w:val="15"/>
                 <w:szCs w:val="15"/>
               </w:rPr>
-              <w:t>Example with fetch_result() call</w:t>
+              <w:t>Example with fetch_</w:t>
+            </w:r>
+            <w:proofErr w:type="gramStart"/>
+            <w:r>
+              <w:rPr>
+                <w:rFonts w:cs="Helvetica"/>
+                <w:b/>
+                <w:sz w:val="15"/>
+                <w:szCs w:val="15"/>
+              </w:rPr>
+              <w:t>result(</w:t>
+            </w:r>
+            <w:proofErr w:type="gramEnd"/>
+            <w:r>
+              <w:rPr>
+                <w:rFonts w:cs="Helvetica"/>
+                <w:b/>
+                <w:sz w:val="15"/>
+                <w:szCs w:val="15"/>
+              </w:rPr>
+              <w:t>) call</w:t>
             </w:r>
             <w:r>
               <w:rPr>
@@ -13136,15 +13998,33 @@
                 <w:sz w:val="15"/>
                 <w:szCs w:val="15"/>
               </w:rPr>
-              <w:t xml:space="preserve">        </w:t>
-            </w:r>
-            <w:r>
-              <w:rPr>
-                <w:rFonts w:ascii="Courier New" w:hAnsi="Courier New" w:cs="Courier New"/>
-                <w:sz w:val="15"/>
-                <w:szCs w:val="15"/>
-              </w:rPr>
-              <w:t xml:space="preserve">: natural; </w:t>
+              <w:t xml:space="preserve">      </w:t>
+            </w:r>
+            <w:proofErr w:type="gramStart"/>
+            <w:r>
+              <w:rPr>
+                <w:rFonts w:ascii="Courier New" w:hAnsi="Courier New" w:cs="Courier New"/>
+                <w:sz w:val="15"/>
+                <w:szCs w:val="15"/>
+              </w:rPr>
+              <w:t xml:space="preserve">  </w:t>
+            </w:r>
+            <w:r>
+              <w:rPr>
+                <w:rFonts w:ascii="Courier New" w:hAnsi="Courier New" w:cs="Courier New"/>
+                <w:sz w:val="15"/>
+                <w:szCs w:val="15"/>
+              </w:rPr>
+              <w:t>:</w:t>
+            </w:r>
+            <w:proofErr w:type="gramEnd"/>
+            <w:r>
+              <w:rPr>
+                <w:rFonts w:ascii="Courier New" w:hAnsi="Courier New" w:cs="Courier New"/>
+                <w:sz w:val="15"/>
+                <w:szCs w:val="15"/>
+              </w:rPr>
+              <w:t xml:space="preserve"> natural; </w:t>
             </w:r>
             <w:r>
               <w:rPr>
@@ -13233,15 +14113,33 @@
                 <w:sz w:val="15"/>
                 <w:szCs w:val="15"/>
               </w:rPr>
-              <w:t xml:space="preserve">        </w:t>
-            </w:r>
-            <w:r>
-              <w:rPr>
-                <w:rFonts w:ascii="Courier New" w:hAnsi="Courier New" w:cs="Courier New"/>
-                <w:sz w:val="15"/>
-                <w:szCs w:val="15"/>
-              </w:rPr>
-              <w:t xml:space="preserve">: </w:t>
+              <w:t xml:space="preserve">      </w:t>
+            </w:r>
+            <w:proofErr w:type="gramStart"/>
+            <w:r>
+              <w:rPr>
+                <w:rFonts w:ascii="Courier New" w:hAnsi="Courier New" w:cs="Courier New"/>
+                <w:sz w:val="15"/>
+                <w:szCs w:val="15"/>
+              </w:rPr>
+              <w:t xml:space="preserve">  </w:t>
+            </w:r>
+            <w:r>
+              <w:rPr>
+                <w:rFonts w:ascii="Courier New" w:hAnsi="Courier New" w:cs="Courier New"/>
+                <w:sz w:val="15"/>
+                <w:szCs w:val="15"/>
+              </w:rPr>
+              <w:t>:</w:t>
+            </w:r>
+            <w:proofErr w:type="gramEnd"/>
+            <w:r>
+              <w:rPr>
+                <w:rFonts w:ascii="Courier New" w:hAnsi="Courier New" w:cs="Courier New"/>
+                <w:sz w:val="15"/>
+                <w:szCs w:val="15"/>
+              </w:rPr>
+              <w:t xml:space="preserve"> </w:t>
             </w:r>
             <w:r>
               <w:rPr>
@@ -13333,7 +14231,16 @@
                 <w:sz w:val="15"/>
                 <w:szCs w:val="15"/>
               </w:rPr>
-              <w:t>axistream_receive</w:t>
+              <w:t>axistream_</w:t>
+            </w:r>
+            <w:proofErr w:type="gramStart"/>
+            <w:r>
+              <w:rPr>
+                <w:rFonts w:ascii="Courier New" w:hAnsi="Courier New" w:cs="Courier New"/>
+                <w:sz w:val="15"/>
+                <w:szCs w:val="15"/>
+              </w:rPr>
+              <w:t>receive</w:t>
             </w:r>
             <w:r>
               <w:rPr>
@@ -13343,6 +14250,7 @@
               </w:rPr>
               <w:t>(</w:t>
             </w:r>
+            <w:proofErr w:type="gramEnd"/>
             <w:r>
               <w:rPr>
                 <w:rFonts w:ascii="Courier New" w:hAnsi="Courier New" w:cs="Courier New"/>
@@ -13427,7 +14335,25 @@
                 <w:sz w:val="15"/>
                 <w:szCs w:val="15"/>
               </w:rPr>
-              <w:t xml:space="preserve">    v_cmd_idx := </w:t>
+              <w:t xml:space="preserve">    v_cmd_</w:t>
+            </w:r>
+            <w:proofErr w:type="gramStart"/>
+            <w:r>
+              <w:rPr>
+                <w:rFonts w:ascii="Courier New" w:hAnsi="Courier New" w:cs="Courier New"/>
+                <w:sz w:val="15"/>
+                <w:szCs w:val="15"/>
+              </w:rPr>
+              <w:t>idx :</w:t>
+            </w:r>
+            <w:proofErr w:type="gramEnd"/>
+            <w:r>
+              <w:rPr>
+                <w:rFonts w:ascii="Courier New" w:hAnsi="Courier New" w:cs="Courier New"/>
+                <w:sz w:val="15"/>
+                <w:szCs w:val="15"/>
+              </w:rPr>
+              <w:t xml:space="preserve">= </w:t>
             </w:r>
             <w:r>
               <w:rPr>
@@ -13496,8 +14422,18 @@
                 <w:sz w:val="15"/>
                 <w:szCs w:val="15"/>
               </w:rPr>
-              <w:t xml:space="preserve">    await_completion(</w:t>
-            </w:r>
+              <w:t xml:space="preserve">    await_</w:t>
+            </w:r>
+            <w:proofErr w:type="gramStart"/>
+            <w:r>
+              <w:rPr>
+                <w:rFonts w:ascii="Courier New" w:hAnsi="Courier New" w:cs="Courier New"/>
+                <w:sz w:val="15"/>
+                <w:szCs w:val="15"/>
+              </w:rPr>
+              <w:t>completion(</w:t>
+            </w:r>
+            <w:proofErr w:type="gramEnd"/>
             <w:r>
               <w:rPr>
                 <w:rFonts w:ascii="Courier New" w:hAnsi="Courier New" w:cs="Courier New"/>
@@ -13597,8 +14533,18 @@
                 <w:sz w:val="15"/>
                 <w:szCs w:val="15"/>
               </w:rPr>
-              <w:t xml:space="preserve">    fetch_result(</w:t>
-            </w:r>
+              <w:t xml:space="preserve">    fetch_</w:t>
+            </w:r>
+            <w:proofErr w:type="gramStart"/>
+            <w:r>
+              <w:rPr>
+                <w:rFonts w:ascii="Courier New" w:hAnsi="Courier New" w:cs="Courier New"/>
+                <w:sz w:val="15"/>
+                <w:szCs w:val="15"/>
+              </w:rPr>
+              <w:t>result(</w:t>
+            </w:r>
+            <w:proofErr w:type="gramEnd"/>
             <w:r>
               <w:rPr>
                 <w:rFonts w:ascii="Courier New" w:hAnsi="Courier New" w:cs="Courier New"/>
@@ -13791,7 +14737,15 @@
     </w:p>
     <w:p>
       <w:r>
-        <w:t>In order to select between the master and slave modes, the VVC must be instantiated using the correct value of the generic constant GC_VVC_IS_MASTER in the testbench or test-harness. Example instantiations of the VVC in both operation supplied for ease of reference.</w:t>
+        <w:t xml:space="preserve">In order to select between the master and slave modes, the VVC must be instantiated using the correct value of the generic constant GC_VVC_IS_MASTER in the testbench or test-harness. Example instantiations of the VVC in both </w:t>
+      </w:r>
+      <w:proofErr w:type="gramStart"/>
+      <w:r>
+        <w:t>operation</w:t>
+      </w:r>
+      <w:proofErr w:type="gramEnd"/>
+      <w:r>
+        <w:t xml:space="preserve"> supplied for ease of reference.</w:t>
       </w:r>
     </w:p>
     <w:tbl>
@@ -14039,7 +14993,27 @@
                 <w:sz w:val="14"/>
                 <w:szCs w:val="12"/>
               </w:rPr>
-              <w:t xml:space="preserve"> work.axistream_vvc</w:t>
+              <w:t xml:space="preserve"> </w:t>
+            </w:r>
+            <w:proofErr w:type="gramStart"/>
+            <w:r>
+              <w:rPr>
+                <w:rFonts w:ascii="Courier New" w:hAnsi="Courier New" w:cs="Courier New"/>
+                <w:bCs/>
+                <w:sz w:val="14"/>
+                <w:szCs w:val="12"/>
+              </w:rPr>
+              <w:t>work.axistream</w:t>
+            </w:r>
+            <w:proofErr w:type="gramEnd"/>
+            <w:r>
+              <w:rPr>
+                <w:rFonts w:ascii="Courier New" w:hAnsi="Courier New" w:cs="Courier New"/>
+                <w:bCs/>
+                <w:sz w:val="14"/>
+                <w:szCs w:val="12"/>
+              </w:rPr>
+              <w:t>_vvc</w:t>
             </w:r>
           </w:p>
           <w:p>
@@ -14071,7 +15045,17 @@
                 <w:sz w:val="14"/>
                 <w:szCs w:val="12"/>
               </w:rPr>
-              <w:t>generic map</w:t>
+              <w:t xml:space="preserve">generic </w:t>
+            </w:r>
+            <w:proofErr w:type="gramStart"/>
+            <w:r>
+              <w:rPr>
+                <w:rFonts w:ascii="Courier New" w:hAnsi="Courier New" w:cs="Courier New"/>
+                <w:b/>
+                <w:sz w:val="14"/>
+                <w:szCs w:val="12"/>
+              </w:rPr>
+              <w:t>map</w:t>
             </w:r>
             <w:r>
               <w:rPr>
@@ -14082,6 +15066,7 @@
               </w:rPr>
               <w:t>(</w:t>
             </w:r>
+            <w:proofErr w:type="gramEnd"/>
           </w:p>
           <w:p>
             <w:pPr>
@@ -14288,7 +15273,17 @@
                 <w:sz w:val="14"/>
                 <w:szCs w:val="12"/>
               </w:rPr>
-              <w:t>port map</w:t>
+              <w:t xml:space="preserve">port </w:t>
+            </w:r>
+            <w:proofErr w:type="gramStart"/>
+            <w:r>
+              <w:rPr>
+                <w:rFonts w:ascii="Courier New" w:hAnsi="Courier New" w:cs="Courier New"/>
+                <w:b/>
+                <w:sz w:val="14"/>
+                <w:szCs w:val="12"/>
+              </w:rPr>
+              <w:t>map</w:t>
             </w:r>
             <w:r>
               <w:rPr>
@@ -14299,6 +15294,7 @@
               </w:rPr>
               <w:t>(</w:t>
             </w:r>
+            <w:proofErr w:type="gramEnd"/>
           </w:p>
           <w:p>
             <w:pPr>
@@ -14343,7 +15339,27 @@
                 <w:sz w:val="14"/>
                 <w:szCs w:val="12"/>
               </w:rPr>
-              <w:t xml:space="preserve">      axistream_vvc_if  =&gt; axistream_if);</w:t>
+              <w:t xml:space="preserve">      axistream_vvc_</w:t>
+            </w:r>
+            <w:proofErr w:type="gramStart"/>
+            <w:r>
+              <w:rPr>
+                <w:rFonts w:ascii="Courier New" w:hAnsi="Courier New" w:cs="Courier New"/>
+                <w:bCs/>
+                <w:sz w:val="14"/>
+                <w:szCs w:val="12"/>
+              </w:rPr>
+              <w:t>if  =</w:t>
+            </w:r>
+            <w:proofErr w:type="gramEnd"/>
+            <w:r>
+              <w:rPr>
+                <w:rFonts w:ascii="Courier New" w:hAnsi="Courier New" w:cs="Courier New"/>
+                <w:bCs/>
+                <w:sz w:val="14"/>
+                <w:szCs w:val="12"/>
+              </w:rPr>
+              <w:t>&gt; axistream_if);</w:t>
             </w:r>
           </w:p>
         </w:tc>
@@ -14434,7 +15450,27 @@
                 <w:szCs w:val="14"/>
                 <w:lang w:val="en-US"/>
               </w:rPr>
-              <w:t xml:space="preserve">  i_axistream_vvc_slave : </w:t>
+              <w:t xml:space="preserve">  i_axistream_vvc_</w:t>
+            </w:r>
+            <w:proofErr w:type="gramStart"/>
+            <w:r>
+              <w:rPr>
+                <w:rFonts w:ascii="Courier New" w:hAnsi="Courier New" w:cs="Courier New"/>
+                <w:sz w:val="14"/>
+                <w:szCs w:val="14"/>
+                <w:lang w:val="en-US"/>
+              </w:rPr>
+              <w:t>slave :</w:t>
+            </w:r>
+            <w:proofErr w:type="gramEnd"/>
+            <w:r>
+              <w:rPr>
+                <w:rFonts w:ascii="Courier New" w:hAnsi="Courier New" w:cs="Courier New"/>
+                <w:sz w:val="14"/>
+                <w:szCs w:val="14"/>
+                <w:lang w:val="en-US"/>
+              </w:rPr>
+              <w:t xml:space="preserve"> </w:t>
             </w:r>
             <w:r>
               <w:rPr>
@@ -14488,216 +15524,9 @@
                 <w:szCs w:val="14"/>
                 <w:lang w:val="en-US"/>
               </w:rPr>
-              <w:t>generic map</w:t>
-            </w:r>
-            <w:r>
-              <w:rPr>
-                <w:rFonts w:ascii="Courier New" w:hAnsi="Courier New" w:cs="Courier New"/>
-                <w:sz w:val="14"/>
-                <w:szCs w:val="14"/>
-                <w:lang w:val="en-US"/>
-              </w:rPr>
-              <w:t>(</w:t>
-            </w:r>
-          </w:p>
-          <w:p>
-            <w:pPr>
-              <w:tabs>
-                <w:tab w:val="left" w:pos="4820"/>
-              </w:tabs>
-              <w:spacing w:line="276" w:lineRule="auto"/>
-              <w:rPr>
-                <w:rFonts w:ascii="Courier New" w:hAnsi="Courier New" w:cs="Courier New"/>
-                <w:sz w:val="14"/>
-                <w:szCs w:val="14"/>
-                <w:lang w:val="en-US"/>
-              </w:rPr>
-            </w:pPr>
-            <w:r>
-              <w:rPr>
-                <w:rFonts w:ascii="Courier New" w:hAnsi="Courier New" w:cs="Courier New"/>
-                <w:sz w:val="14"/>
-                <w:szCs w:val="14"/>
-                <w:lang w:val="en-US"/>
-              </w:rPr>
-              <w:t xml:space="preserve">      </w:t>
-            </w:r>
-            <w:r>
-              <w:rPr>
-                <w:rFonts w:ascii="Courier New" w:hAnsi="Courier New" w:cs="Courier New"/>
-                <w:color w:val="FF0000"/>
-                <w:sz w:val="14"/>
-                <w:szCs w:val="14"/>
-                <w:lang w:val="en-US"/>
-              </w:rPr>
-              <w:t xml:space="preserve">GC_VVC_IS_MASTER </w:t>
-            </w:r>
-            <w:r>
-              <w:rPr>
-                <w:rFonts w:ascii="Courier New" w:hAnsi="Courier New" w:cs="Courier New"/>
-                <w:sz w:val="14"/>
-                <w:szCs w:val="14"/>
-                <w:lang w:val="en-US"/>
-              </w:rPr>
-              <w:t xml:space="preserve">=&gt; </w:t>
-            </w:r>
-            <w:r>
-              <w:rPr>
-                <w:rFonts w:ascii="Courier New" w:hAnsi="Courier New" w:cs="Courier New"/>
-                <w:color w:val="FF0000"/>
-                <w:sz w:val="14"/>
-                <w:szCs w:val="14"/>
-                <w:lang w:val="en-US"/>
-              </w:rPr>
-              <w:t>false</w:t>
-            </w:r>
-            <w:r>
-              <w:rPr>
-                <w:rFonts w:ascii="Courier New" w:hAnsi="Courier New" w:cs="Courier New"/>
-                <w:sz w:val="14"/>
-                <w:szCs w:val="14"/>
-                <w:lang w:val="en-US"/>
-              </w:rPr>
-              <w:t>,</w:t>
-            </w:r>
-          </w:p>
-          <w:p>
-            <w:pPr>
-              <w:tabs>
-                <w:tab w:val="left" w:pos="4820"/>
-              </w:tabs>
-              <w:spacing w:line="276" w:lineRule="auto"/>
-              <w:rPr>
-                <w:rFonts w:ascii="Courier New" w:hAnsi="Courier New" w:cs="Courier New"/>
-                <w:sz w:val="14"/>
-                <w:szCs w:val="14"/>
-                <w:lang w:val="en-US"/>
-              </w:rPr>
-            </w:pPr>
-            <w:r>
-              <w:rPr>
-                <w:rFonts w:ascii="Courier New" w:hAnsi="Courier New" w:cs="Courier New"/>
-                <w:sz w:val="14"/>
-                <w:szCs w:val="14"/>
-                <w:lang w:val="en-US"/>
-              </w:rPr>
-              <w:t xml:space="preserve">      GC_DATA_WIDTH   =&gt; GC_DATA_WIDTH,</w:t>
-            </w:r>
-          </w:p>
-          <w:p>
-            <w:pPr>
-              <w:tabs>
-                <w:tab w:val="left" w:pos="4820"/>
-              </w:tabs>
-              <w:spacing w:line="276" w:lineRule="auto"/>
-              <w:rPr>
-                <w:rFonts w:ascii="Courier New" w:hAnsi="Courier New" w:cs="Courier New"/>
-                <w:sz w:val="14"/>
-                <w:szCs w:val="14"/>
-                <w:lang w:val="en-US"/>
-              </w:rPr>
-            </w:pPr>
-            <w:r>
-              <w:rPr>
-                <w:rFonts w:ascii="Courier New" w:hAnsi="Courier New" w:cs="Courier New"/>
-                <w:sz w:val="14"/>
-                <w:szCs w:val="14"/>
-                <w:lang w:val="en-US"/>
-              </w:rPr>
-              <w:t xml:space="preserve">      GC_USER_WIDTH   =&gt; GC_USER_WIDTH,</w:t>
-            </w:r>
-          </w:p>
-          <w:p>
-            <w:pPr>
-              <w:tabs>
-                <w:tab w:val="left" w:pos="4820"/>
-              </w:tabs>
-              <w:spacing w:line="276" w:lineRule="auto"/>
-              <w:rPr>
-                <w:rFonts w:ascii="Courier New" w:hAnsi="Courier New" w:cs="Courier New"/>
-                <w:sz w:val="14"/>
-                <w:szCs w:val="14"/>
-                <w:lang w:val="en-US"/>
-              </w:rPr>
-            </w:pPr>
-            <w:r>
-              <w:rPr>
-                <w:rFonts w:ascii="Courier New" w:hAnsi="Courier New" w:cs="Courier New"/>
-                <w:sz w:val="14"/>
-                <w:szCs w:val="14"/>
-                <w:lang w:val="en-US"/>
-              </w:rPr>
-              <w:t xml:space="preserve">      GC_ID_WIDTH     =&gt; GC_ID_WIDTH,</w:t>
-            </w:r>
-          </w:p>
-          <w:p>
-            <w:pPr>
-              <w:tabs>
-                <w:tab w:val="left" w:pos="4820"/>
-              </w:tabs>
-              <w:spacing w:line="276" w:lineRule="auto"/>
-              <w:rPr>
-                <w:rFonts w:ascii="Courier New" w:hAnsi="Courier New" w:cs="Courier New"/>
-                <w:sz w:val="14"/>
-                <w:szCs w:val="14"/>
-                <w:lang w:val="en-US"/>
-              </w:rPr>
-            </w:pPr>
-            <w:r>
-              <w:rPr>
-                <w:rFonts w:ascii="Courier New" w:hAnsi="Courier New" w:cs="Courier New"/>
-                <w:sz w:val="14"/>
-                <w:szCs w:val="14"/>
-                <w:lang w:val="en-US"/>
-              </w:rPr>
-              <w:t xml:space="preserve">      GC_DEST_WIDTH   =&gt; GC_DEST_WIDTH,</w:t>
-            </w:r>
-          </w:p>
-          <w:p>
-            <w:pPr>
-              <w:tabs>
-                <w:tab w:val="left" w:pos="4820"/>
-              </w:tabs>
-              <w:spacing w:line="276" w:lineRule="auto"/>
-              <w:rPr>
-                <w:rFonts w:ascii="Courier New" w:hAnsi="Courier New" w:cs="Courier New"/>
-                <w:sz w:val="14"/>
-                <w:szCs w:val="14"/>
-                <w:lang w:val="en-US"/>
-              </w:rPr>
-            </w:pPr>
-            <w:r>
-              <w:rPr>
-                <w:rFonts w:ascii="Courier New" w:hAnsi="Courier New" w:cs="Courier New"/>
-                <w:sz w:val="14"/>
-                <w:szCs w:val="14"/>
-                <w:lang w:val="en-US"/>
-              </w:rPr>
-              <w:t xml:space="preserve">      GC_INSTANCE_IDX =&gt; 3)</w:t>
-            </w:r>
-          </w:p>
-          <w:p>
-            <w:pPr>
-              <w:tabs>
-                <w:tab w:val="left" w:pos="4820"/>
-              </w:tabs>
-              <w:spacing w:line="276" w:lineRule="auto"/>
-              <w:rPr>
-                <w:rFonts w:ascii="Courier New" w:hAnsi="Courier New" w:cs="Courier New"/>
-                <w:sz w:val="14"/>
-                <w:szCs w:val="14"/>
-                <w:lang w:val="en-US"/>
-              </w:rPr>
-            </w:pPr>
-            <w:r>
-              <w:rPr>
-                <w:rFonts w:ascii="Courier New" w:hAnsi="Courier New" w:cs="Courier New"/>
-                <w:sz w:val="14"/>
-                <w:szCs w:val="14"/>
-                <w:lang w:val="en-US"/>
-              </w:rPr>
-              <w:t xml:space="preserve">    </w:t>
-            </w:r>
+              <w:t xml:space="preserve">generic </w:t>
+            </w:r>
+            <w:proofErr w:type="gramStart"/>
             <w:r>
               <w:rPr>
                 <w:rFonts w:ascii="Courier New" w:hAnsi="Courier New" w:cs="Courier New"/>
@@ -14707,7 +15536,7 @@
                 <w:szCs w:val="14"/>
                 <w:lang w:val="en-US"/>
               </w:rPr>
-              <w:t>port map</w:t>
+              <w:t>map</w:t>
             </w:r>
             <w:r>
               <w:rPr>
@@ -14718,6 +15547,239 @@
               </w:rPr>
               <w:t>(</w:t>
             </w:r>
+            <w:proofErr w:type="gramEnd"/>
+          </w:p>
+          <w:p>
+            <w:pPr>
+              <w:tabs>
+                <w:tab w:val="left" w:pos="4820"/>
+              </w:tabs>
+              <w:spacing w:line="276" w:lineRule="auto"/>
+              <w:rPr>
+                <w:rFonts w:ascii="Courier New" w:hAnsi="Courier New" w:cs="Courier New"/>
+                <w:sz w:val="14"/>
+                <w:szCs w:val="14"/>
+                <w:lang w:val="en-US"/>
+              </w:rPr>
+            </w:pPr>
+            <w:r>
+              <w:rPr>
+                <w:rFonts w:ascii="Courier New" w:hAnsi="Courier New" w:cs="Courier New"/>
+                <w:sz w:val="14"/>
+                <w:szCs w:val="14"/>
+                <w:lang w:val="en-US"/>
+              </w:rPr>
+              <w:t xml:space="preserve">      </w:t>
+            </w:r>
+            <w:r>
+              <w:rPr>
+                <w:rFonts w:ascii="Courier New" w:hAnsi="Courier New" w:cs="Courier New"/>
+                <w:color w:val="FF0000"/>
+                <w:sz w:val="14"/>
+                <w:szCs w:val="14"/>
+                <w:lang w:val="en-US"/>
+              </w:rPr>
+              <w:t xml:space="preserve">GC_VVC_IS_MASTER </w:t>
+            </w:r>
+            <w:r>
+              <w:rPr>
+                <w:rFonts w:ascii="Courier New" w:hAnsi="Courier New" w:cs="Courier New"/>
+                <w:sz w:val="14"/>
+                <w:szCs w:val="14"/>
+                <w:lang w:val="en-US"/>
+              </w:rPr>
+              <w:t xml:space="preserve">=&gt; </w:t>
+            </w:r>
+            <w:r>
+              <w:rPr>
+                <w:rFonts w:ascii="Courier New" w:hAnsi="Courier New" w:cs="Courier New"/>
+                <w:color w:val="FF0000"/>
+                <w:sz w:val="14"/>
+                <w:szCs w:val="14"/>
+                <w:lang w:val="en-US"/>
+              </w:rPr>
+              <w:t>false</w:t>
+            </w:r>
+            <w:r>
+              <w:rPr>
+                <w:rFonts w:ascii="Courier New" w:hAnsi="Courier New" w:cs="Courier New"/>
+                <w:sz w:val="14"/>
+                <w:szCs w:val="14"/>
+                <w:lang w:val="en-US"/>
+              </w:rPr>
+              <w:t>,</w:t>
+            </w:r>
+          </w:p>
+          <w:p>
+            <w:pPr>
+              <w:tabs>
+                <w:tab w:val="left" w:pos="4820"/>
+              </w:tabs>
+              <w:spacing w:line="276" w:lineRule="auto"/>
+              <w:rPr>
+                <w:rFonts w:ascii="Courier New" w:hAnsi="Courier New" w:cs="Courier New"/>
+                <w:sz w:val="14"/>
+                <w:szCs w:val="14"/>
+                <w:lang w:val="en-US"/>
+              </w:rPr>
+            </w:pPr>
+            <w:r>
+              <w:rPr>
+                <w:rFonts w:ascii="Courier New" w:hAnsi="Courier New" w:cs="Courier New"/>
+                <w:sz w:val="14"/>
+                <w:szCs w:val="14"/>
+                <w:lang w:val="en-US"/>
+              </w:rPr>
+              <w:t xml:space="preserve">      GC_DATA_WIDTH   =&gt; GC_DATA_WIDTH,</w:t>
+            </w:r>
+          </w:p>
+          <w:p>
+            <w:pPr>
+              <w:tabs>
+                <w:tab w:val="left" w:pos="4820"/>
+              </w:tabs>
+              <w:spacing w:line="276" w:lineRule="auto"/>
+              <w:rPr>
+                <w:rFonts w:ascii="Courier New" w:hAnsi="Courier New" w:cs="Courier New"/>
+                <w:sz w:val="14"/>
+                <w:szCs w:val="14"/>
+                <w:lang w:val="en-US"/>
+              </w:rPr>
+            </w:pPr>
+            <w:r>
+              <w:rPr>
+                <w:rFonts w:ascii="Courier New" w:hAnsi="Courier New" w:cs="Courier New"/>
+                <w:sz w:val="14"/>
+                <w:szCs w:val="14"/>
+                <w:lang w:val="en-US"/>
+              </w:rPr>
+              <w:t xml:space="preserve">      GC_USER_WIDTH   =&gt; GC_USER_WIDTH,</w:t>
+            </w:r>
+          </w:p>
+          <w:p>
+            <w:pPr>
+              <w:tabs>
+                <w:tab w:val="left" w:pos="4820"/>
+              </w:tabs>
+              <w:spacing w:line="276" w:lineRule="auto"/>
+              <w:rPr>
+                <w:rFonts w:ascii="Courier New" w:hAnsi="Courier New" w:cs="Courier New"/>
+                <w:sz w:val="14"/>
+                <w:szCs w:val="14"/>
+                <w:lang w:val="en-US"/>
+              </w:rPr>
+            </w:pPr>
+            <w:r>
+              <w:rPr>
+                <w:rFonts w:ascii="Courier New" w:hAnsi="Courier New" w:cs="Courier New"/>
+                <w:sz w:val="14"/>
+                <w:szCs w:val="14"/>
+                <w:lang w:val="en-US"/>
+              </w:rPr>
+              <w:t xml:space="preserve">      GC_ID_WIDTH     =&gt; GC_ID_WIDTH,</w:t>
+            </w:r>
+          </w:p>
+          <w:p>
+            <w:pPr>
+              <w:tabs>
+                <w:tab w:val="left" w:pos="4820"/>
+              </w:tabs>
+              <w:spacing w:line="276" w:lineRule="auto"/>
+              <w:rPr>
+                <w:rFonts w:ascii="Courier New" w:hAnsi="Courier New" w:cs="Courier New"/>
+                <w:sz w:val="14"/>
+                <w:szCs w:val="14"/>
+                <w:lang w:val="en-US"/>
+              </w:rPr>
+            </w:pPr>
+            <w:r>
+              <w:rPr>
+                <w:rFonts w:ascii="Courier New" w:hAnsi="Courier New" w:cs="Courier New"/>
+                <w:sz w:val="14"/>
+                <w:szCs w:val="14"/>
+                <w:lang w:val="en-US"/>
+              </w:rPr>
+              <w:t xml:space="preserve">      GC_DEST_WIDTH   =&gt; GC_DEST_WIDTH,</w:t>
+            </w:r>
+          </w:p>
+          <w:p>
+            <w:pPr>
+              <w:tabs>
+                <w:tab w:val="left" w:pos="4820"/>
+              </w:tabs>
+              <w:spacing w:line="276" w:lineRule="auto"/>
+              <w:rPr>
+                <w:rFonts w:ascii="Courier New" w:hAnsi="Courier New" w:cs="Courier New"/>
+                <w:sz w:val="14"/>
+                <w:szCs w:val="14"/>
+                <w:lang w:val="en-US"/>
+              </w:rPr>
+            </w:pPr>
+            <w:r>
+              <w:rPr>
+                <w:rFonts w:ascii="Courier New" w:hAnsi="Courier New" w:cs="Courier New"/>
+                <w:sz w:val="14"/>
+                <w:szCs w:val="14"/>
+                <w:lang w:val="en-US"/>
+              </w:rPr>
+              <w:t xml:space="preserve">      GC_INSTANCE_IDX =&gt; 3)</w:t>
+            </w:r>
+          </w:p>
+          <w:p>
+            <w:pPr>
+              <w:tabs>
+                <w:tab w:val="left" w:pos="4820"/>
+              </w:tabs>
+              <w:spacing w:line="276" w:lineRule="auto"/>
+              <w:rPr>
+                <w:rFonts w:ascii="Courier New" w:hAnsi="Courier New" w:cs="Courier New"/>
+                <w:sz w:val="14"/>
+                <w:szCs w:val="14"/>
+                <w:lang w:val="en-US"/>
+              </w:rPr>
+            </w:pPr>
+            <w:r>
+              <w:rPr>
+                <w:rFonts w:ascii="Courier New" w:hAnsi="Courier New" w:cs="Courier New"/>
+                <w:sz w:val="14"/>
+                <w:szCs w:val="14"/>
+                <w:lang w:val="en-US"/>
+              </w:rPr>
+              <w:t xml:space="preserve">    </w:t>
+            </w:r>
+            <w:r>
+              <w:rPr>
+                <w:rFonts w:ascii="Courier New" w:hAnsi="Courier New" w:cs="Courier New"/>
+                <w:b/>
+                <w:bCs/>
+                <w:sz w:val="14"/>
+                <w:szCs w:val="14"/>
+                <w:lang w:val="en-US"/>
+              </w:rPr>
+              <w:t xml:space="preserve">port </w:t>
+            </w:r>
+            <w:proofErr w:type="gramStart"/>
+            <w:r>
+              <w:rPr>
+                <w:rFonts w:ascii="Courier New" w:hAnsi="Courier New" w:cs="Courier New"/>
+                <w:b/>
+                <w:bCs/>
+                <w:sz w:val="14"/>
+                <w:szCs w:val="14"/>
+                <w:lang w:val="en-US"/>
+              </w:rPr>
+              <w:t>map</w:t>
+            </w:r>
+            <w:r>
+              <w:rPr>
+                <w:rFonts w:ascii="Courier New" w:hAnsi="Courier New" w:cs="Courier New"/>
+                <w:sz w:val="14"/>
+                <w:szCs w:val="14"/>
+                <w:lang w:val="en-US"/>
+              </w:rPr>
+              <w:t>(</w:t>
+            </w:r>
+            <w:proofErr w:type="gramEnd"/>
           </w:p>
           <w:p>
             <w:pPr>
@@ -15113,7 +16175,25 @@
                 <w:szCs w:val="18"/>
               </w:rPr>
               <w:br/>
-              <w:t xml:space="preserve">                                        (A TB_WARNING will be issued if access </w:t>
+              <w:t xml:space="preserve">                                     </w:t>
+            </w:r>
+            <w:proofErr w:type="gramStart"/>
+            <w:r>
+              <w:rPr>
+                <w:rFonts w:cs="Helvetica"/>
+                <w:sz w:val="15"/>
+                <w:szCs w:val="18"/>
+              </w:rPr>
+              <w:t xml:space="preserve">   (</w:t>
+            </w:r>
+            <w:proofErr w:type="gramEnd"/>
+            <w:r>
+              <w:rPr>
+                <w:rFonts w:cs="Helvetica"/>
+                <w:sz w:val="15"/>
+                <w:szCs w:val="18"/>
+              </w:rPr>
+              <w:t xml:space="preserve">A TB_WARNING will be issued if access </w:t>
             </w:r>
             <w:r>
               <w:rPr>
@@ -15152,7 +16232,25 @@
                 <w:szCs w:val="18"/>
               </w:rPr>
               <w:br/>
-              <w:t>Any insert_delay() command will add to the above minimum delays, giving for instance the ability to skew the BFM starting time.</w:t>
+              <w:t>Any insert_</w:t>
+            </w:r>
+            <w:proofErr w:type="gramStart"/>
+            <w:r>
+              <w:rPr>
+                <w:rFonts w:cs="Helvetica"/>
+                <w:sz w:val="15"/>
+                <w:szCs w:val="18"/>
+              </w:rPr>
+              <w:t>delay(</w:t>
+            </w:r>
+            <w:proofErr w:type="gramEnd"/>
+            <w:r>
+              <w:rPr>
+                <w:rFonts w:cs="Helvetica"/>
+                <w:sz w:val="15"/>
+                <w:szCs w:val="18"/>
+              </w:rPr>
+              <w:t>) command will add to the above minimum delays, giving for instance the ability to skew the BFM starting time.</w:t>
             </w:r>
           </w:p>
         </w:tc>
@@ -16467,7 +17565,21 @@
         <w:rPr>
           <w:rFonts w:ascii="Courier New" w:hAnsi="Courier New" w:cs="Courier New"/>
         </w:rPr>
-        <w:t>_vvc_config(1).inter_bfm_delay.delay_in_time := 50 ns;</w:t>
+        <w:t>_vvc_</w:t>
+      </w:r>
+      <w:proofErr w:type="gramStart"/>
+      <w:r>
+        <w:rPr>
+          <w:rFonts w:ascii="Courier New" w:hAnsi="Courier New" w:cs="Courier New"/>
+        </w:rPr>
+        <w:t>config(</w:t>
+      </w:r>
+      <w:proofErr w:type="gramEnd"/>
+      <w:r>
+        <w:rPr>
+          <w:rFonts w:ascii="Courier New" w:hAnsi="Courier New" w:cs="Courier New"/>
+        </w:rPr>
+        <w:t>1).inter_bfm_delay.delay_in_time := 50 ns;</w:t>
       </w:r>
     </w:p>
     <w:p>
@@ -16493,7 +17605,21 @@
         <w:rPr>
           <w:rFonts w:ascii="Courier New" w:hAnsi="Courier New" w:cs="Courier New"/>
         </w:rPr>
-        <w:t>_vvc_config(1).bfm_config.clock_period       := 10 ns;</w:t>
+        <w:t>_vvc_</w:t>
+      </w:r>
+      <w:proofErr w:type="gramStart"/>
+      <w:r>
+        <w:rPr>
+          <w:rFonts w:ascii="Courier New" w:hAnsi="Courier New" w:cs="Courier New"/>
+        </w:rPr>
+        <w:t>config(</w:t>
+      </w:r>
+      <w:proofErr w:type="gramEnd"/>
+      <w:r>
+        <w:rPr>
+          <w:rFonts w:ascii="Courier New" w:hAnsi="Courier New" w:cs="Courier New"/>
+        </w:rPr>
+        <w:t>1).bfm_config.clock_period       := 10 ns;</w:t>
       </w:r>
       <w:r>
         <w:rPr>
@@ -16962,7 +18088,21 @@
         <w:rPr>
           <w:rFonts w:ascii="Consolas" w:hAnsi="Consolas"/>
         </w:rPr>
-        <w:t>activity_watchdog(num_exp_vvc, timeout, [alert_level, [msg]])</w:t>
+        <w:t>activity_</w:t>
+      </w:r>
+      <w:proofErr w:type="gramStart"/>
+      <w:r>
+        <w:rPr>
+          <w:rFonts w:ascii="Consolas" w:hAnsi="Consolas"/>
+        </w:rPr>
+        <w:t>watchdog(</w:t>
+      </w:r>
+      <w:proofErr w:type="gramEnd"/>
+      <w:r>
+        <w:rPr>
+          <w:rFonts w:ascii="Consolas" w:hAnsi="Consolas"/>
+        </w:rPr>
+        <w:t>num_exp_vvc, timeout, [alert_level, [msg]])</w:t>
       </w:r>
       <w:r>
         <w:rPr>
@@ -17391,7 +18531,25 @@
                 <w:sz w:val="15"/>
                 <w:szCs w:val="18"/>
               </w:rPr>
-              <w:t>Current VVC operation, e.g. INSERT_DELAY, POLL_UNTIL, READ, WRITE.</w:t>
+              <w:t xml:space="preserve">Current VVC operation, </w:t>
+            </w:r>
+            <w:proofErr w:type="gramStart"/>
+            <w:r>
+              <w:rPr>
+                <w:rFonts w:cs="Helvetica"/>
+                <w:sz w:val="15"/>
+                <w:szCs w:val="18"/>
+              </w:rPr>
+              <w:t>e.g.</w:t>
+            </w:r>
+            <w:proofErr w:type="gramEnd"/>
+            <w:r>
+              <w:rPr>
+                <w:rFonts w:cs="Helvetica"/>
+                <w:sz w:val="15"/>
+                <w:szCs w:val="18"/>
+              </w:rPr>
+              <w:t xml:space="preserve"> INSERT_DELAY, POLL_UNTIL, READ, WRITE.</w:t>
             </w:r>
           </w:p>
         </w:tc>
@@ -17453,7 +18611,27 @@
                 <w:sz w:val="15"/>
                 <w:szCs w:val="18"/>
               </w:rPr>
-              <w:t xml:space="preserve">t_slv_array(0 to 16*1024)  </w:t>
+              <w:t>t_slv_</w:t>
+            </w:r>
+            <w:proofErr w:type="gramStart"/>
+            <w:r>
+              <w:rPr>
+                <w:rFonts w:cs="Helvetica"/>
+                <w:color w:val="000000" w:themeColor="text1"/>
+                <w:sz w:val="15"/>
+                <w:szCs w:val="18"/>
+              </w:rPr>
+              <w:t>array(</w:t>
+            </w:r>
+            <w:proofErr w:type="gramEnd"/>
+            <w:r>
+              <w:rPr>
+                <w:rFonts w:cs="Helvetica"/>
+                <w:color w:val="000000" w:themeColor="text1"/>
+                <w:sz w:val="15"/>
+                <w:szCs w:val="18"/>
+              </w:rPr>
+              <w:t xml:space="preserve">0 to 16*1024)  </w:t>
             </w:r>
           </w:p>
         </w:tc>
@@ -17580,7 +18758,27 @@
                 <w:sz w:val="15"/>
                 <w:szCs w:val="18"/>
               </w:rPr>
-              <w:t xml:space="preserve">t_user_array(0 to 16*1024)  </w:t>
+              <w:t>t_user_</w:t>
+            </w:r>
+            <w:proofErr w:type="gramStart"/>
+            <w:r>
+              <w:rPr>
+                <w:rFonts w:cs="Helvetica"/>
+                <w:color w:val="000000" w:themeColor="text1"/>
+                <w:sz w:val="15"/>
+                <w:szCs w:val="18"/>
+              </w:rPr>
+              <w:t>array(</w:t>
+            </w:r>
+            <w:proofErr w:type="gramEnd"/>
+            <w:r>
+              <w:rPr>
+                <w:rFonts w:cs="Helvetica"/>
+                <w:color w:val="000000" w:themeColor="text1"/>
+                <w:sz w:val="15"/>
+                <w:szCs w:val="18"/>
+              </w:rPr>
+              <w:t xml:space="preserve">0 to 16*1024)  </w:t>
             </w:r>
           </w:p>
         </w:tc>
@@ -17707,7 +18905,27 @@
                 <w:sz w:val="15"/>
                 <w:szCs w:val="18"/>
               </w:rPr>
-              <w:t xml:space="preserve">t_strb_array(0 to 16*1024)  </w:t>
+              <w:t>t_strb_</w:t>
+            </w:r>
+            <w:proofErr w:type="gramStart"/>
+            <w:r>
+              <w:rPr>
+                <w:rFonts w:cs="Helvetica"/>
+                <w:color w:val="000000" w:themeColor="text1"/>
+                <w:sz w:val="15"/>
+                <w:szCs w:val="18"/>
+              </w:rPr>
+              <w:t>array(</w:t>
+            </w:r>
+            <w:proofErr w:type="gramEnd"/>
+            <w:r>
+              <w:rPr>
+                <w:rFonts w:cs="Helvetica"/>
+                <w:color w:val="000000" w:themeColor="text1"/>
+                <w:sz w:val="15"/>
+                <w:szCs w:val="18"/>
+              </w:rPr>
+              <w:t xml:space="preserve">0 to 16*1024)  </w:t>
             </w:r>
           </w:p>
         </w:tc>
@@ -17834,7 +19052,27 @@
                 <w:sz w:val="15"/>
                 <w:szCs w:val="18"/>
               </w:rPr>
-              <w:t xml:space="preserve">t_id_array(0 to 16*1024)  </w:t>
+              <w:t>t_id_</w:t>
+            </w:r>
+            <w:proofErr w:type="gramStart"/>
+            <w:r>
+              <w:rPr>
+                <w:rFonts w:cs="Helvetica"/>
+                <w:color w:val="000000" w:themeColor="text1"/>
+                <w:sz w:val="15"/>
+                <w:szCs w:val="18"/>
+              </w:rPr>
+              <w:t>array(</w:t>
+            </w:r>
+            <w:proofErr w:type="gramEnd"/>
+            <w:r>
+              <w:rPr>
+                <w:rFonts w:cs="Helvetica"/>
+                <w:color w:val="000000" w:themeColor="text1"/>
+                <w:sz w:val="15"/>
+                <w:szCs w:val="18"/>
+              </w:rPr>
+              <w:t xml:space="preserve">0 to 16*1024)  </w:t>
             </w:r>
           </w:p>
         </w:tc>
@@ -17961,7 +19199,27 @@
                 <w:sz w:val="15"/>
                 <w:szCs w:val="18"/>
               </w:rPr>
-              <w:t xml:space="preserve">t_dest_array(0 to 16*1024)  </w:t>
+              <w:t>t_dest_</w:t>
+            </w:r>
+            <w:proofErr w:type="gramStart"/>
+            <w:r>
+              <w:rPr>
+                <w:rFonts w:cs="Helvetica"/>
+                <w:color w:val="000000" w:themeColor="text1"/>
+                <w:sz w:val="15"/>
+                <w:szCs w:val="18"/>
+              </w:rPr>
+              <w:t>array(</w:t>
+            </w:r>
+            <w:proofErr w:type="gramEnd"/>
+            <w:r>
+              <w:rPr>
+                <w:rFonts w:cs="Helvetica"/>
+                <w:color w:val="000000" w:themeColor="text1"/>
+                <w:sz w:val="15"/>
+                <w:szCs w:val="18"/>
+              </w:rPr>
+              <w:t xml:space="preserve">0 to 16*1024)  </w:t>
             </w:r>
           </w:p>
         </w:tc>
@@ -18642,7 +19900,15 @@
         <w:t>Stream</w:t>
       </w:r>
       <w:r>
-        <w:t xml:space="preserve"> interface busses can be of arbitrary size, the interface std_logic_vectors have been left unconstrained. These unconstrained SLVs needs to be constrained when the interface signals are instantiated. For this interface, the could look like:</w:t>
+        <w:t xml:space="preserve"> interface busses can be of arbitrary size, the interface std_logic_vectors have been left unconstrained. These unconstrained SLVs needs to be constrained when the interface signals are instantiated. For this interface, </w:t>
+      </w:r>
+      <w:proofErr w:type="gramStart"/>
+      <w:r>
+        <w:t>the</w:t>
+      </w:r>
+      <w:proofErr w:type="gramEnd"/>
+      <w:r>
+        <w:t xml:space="preserve"> could look like:</w:t>
       </w:r>
     </w:p>
     <w:p>
@@ -18653,7 +19919,15 @@
         <w:t>si</w:t>
       </w:r>
       <w:r>
-        <w:t>gnal axistream_if : t_axistream_if(tdata(</w:t>
+        <w:t>gnal axistream_</w:t>
+      </w:r>
+      <w:proofErr w:type="gramStart"/>
+      <w:r>
+        <w:t>if :</w:t>
+      </w:r>
+      <w:proofErr w:type="gramEnd"/>
+      <w:r>
+        <w:t xml:space="preserve"> t_axistream_if(tdata(</w:t>
       </w:r>
       <w:r>
         <w:t xml:space="preserve">C_DATA_WIDTH </w:t>
@@ -18677,9 +19951,11 @@
       <w:pPr>
         <w:pStyle w:val="Liste2"/>
       </w:pPr>
+      <w:proofErr w:type="gramStart"/>
       <w:r>
         <w:t>tuser(</w:t>
       </w:r>
+      <w:proofErr w:type="gramEnd"/>
       <w:r>
         <w:t>C_USER_WIDTH -1 downto 0)</w:t>
       </w:r>
@@ -18702,9 +19978,11 @@
       <w:pPr>
         <w:pStyle w:val="Liste2"/>
       </w:pPr>
+      <w:proofErr w:type="gramStart"/>
       <w:r>
         <w:t>tid(</w:t>
       </w:r>
+      <w:proofErr w:type="gramEnd"/>
       <w:r>
         <w:t>C_ID_WIDTH-1 downto 0),</w:t>
       </w:r>
@@ -18713,9 +19991,11 @@
       <w:pPr>
         <w:pStyle w:val="Liste2"/>
       </w:pPr>
+      <w:proofErr w:type="gramStart"/>
       <w:r>
         <w:t>tdest(</w:t>
       </w:r>
+      <w:proofErr w:type="gramEnd"/>
       <w:r>
         <w:t>C_DEST_WIDTH-1 downto 0)</w:t>
       </w:r>
@@ -20671,7 +21951,7 @@
           </mc:Choice>
           <mc:Fallback>
             <w:pict>
-              <v:shape w14:anchorId="199BDFDD" id="Tekstboks 4" o:spid="_x0000_s1028" type="#_x0000_t202" style="position:absolute;margin-left:70.45pt;margin-top:8.85pt;width:663.85pt;height:31.05pt;z-index:251662336;visibility:visible;mso-wrap-style:square;mso-width-percent:0;mso-height-percent:0;mso-wrap-distance-left:9pt;mso-wrap-distance-top:0;mso-wrap-distance-right:9pt;mso-wrap-distance-bottom:0;mso-position-horizontal:absolute;mso-position-horizontal-relative:text;mso-position-vertical:absolute;mso-position-vertical-relative:text;mso-width-percent:0;mso-height-percent:0;mso-width-relative:margin;mso-height-relative:margin;v-text-anchor:top" o:gfxdata="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" filled="f" stroked="f">
+              <v:shape w14:anchorId="199BDFDD" id="Tekstboks 4" o:spid="_x0000_s1028" type="#_x0000_t202" style="position:absolute;margin-left:70.45pt;margin-top:8.85pt;width:663.85pt;height:31.05pt;z-index:251662336;visibility:visible;mso-wrap-style:square;mso-width-percent:0;mso-height-percent:0;mso-wrap-distance-left:9pt;mso-wrap-distance-top:0;mso-wrap-distance-right:9pt;mso-wrap-distance-bottom:0;mso-position-horizontal:absolute;mso-position-horizontal-relative:text;mso-position-vertical:absolute;mso-position-vertical-relative:text;mso-width-percent:0;mso-height-percent:0;mso-width-relative:margin;mso-height-relative:margin;v-text-anchor:top" o:gfxdata="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" filled="f" stroked="f">
                 <v:textbox>
                   <w:txbxContent>
                     <w:p>
@@ -20813,7 +22093,7 @@
           </mc:Choice>
           <mc:Fallback>
             <w:pict>
-              <v:shape w14:anchorId="6B7D54B5" id="Tekstboks 5" o:spid="_x0000_s1029" type="#_x0000_t202" style="position:absolute;margin-left:-6.85pt;margin-top:7.5pt;width:77.3pt;height:34.45pt;z-index:251664384;visibility:visible;mso-wrap-style:square;mso-width-percent:0;mso-height-percent:0;mso-wrap-distance-left:9pt;mso-wrap-distance-top:0;mso-wrap-distance-right:9pt;mso-wrap-distance-bottom:0;mso-position-horizontal:absolute;mso-position-horizontal-relative:text;mso-position-vertical:absolute;mso-position-vertical-relative:text;mso-width-percent:0;mso-height-percent:0;mso-width-relative:margin;mso-height-relative:margin;v-text-anchor:top" o:gfxdata="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" filled="f" stroked="f">
+              <v:shape w14:anchorId="6B7D54B5" id="Tekstboks 5" o:spid="_x0000_s1029" type="#_x0000_t202" style="position:absolute;margin-left:-6.85pt;margin-top:7.5pt;width:77.3pt;height:34.45pt;z-index:251664384;visibility:visible;mso-wrap-style:square;mso-width-percent:0;mso-height-percent:0;mso-wrap-distance-left:9pt;mso-wrap-distance-top:0;mso-wrap-distance-right:9pt;mso-wrap-distance-bottom:0;mso-position-horizontal:absolute;mso-position-horizontal-relative:text;mso-position-vertical:absolute;mso-position-vertical-relative:text;mso-width-percent:0;mso-height-percent:0;mso-width-relative:margin;mso-height-relative:margin;v-text-anchor:top" o:gfxdata="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" filled="f" stroked="f">
                 <v:textbox>
                   <w:txbxContent>
                     <w:p>
@@ -21269,7 +22549,7 @@
               <w:sz w:val="14"/>
               <w:lang w:val="en-US"/>
             </w:rPr>
-            <w:t>2020-05-19</w:t>
+            <w:t>2020-12-01</w:t>
           </w:r>
           <w:r>
             <w:rPr>
@@ -21496,7 +22776,7 @@
               <v:stroke joinstyle="miter"/>
               <v:path gradientshapeok="t" o:connecttype="rect"/>
             </v:shapetype>
-            <v:shape id="Tekstboks 1" o:spid="_x0000_s1030" type="#_x0000_t202" style="position:absolute;margin-left:640.8pt;margin-top:-5.5pt;width:149.35pt;height:24.8pt;z-index:251659264;visibility:visible;mso-wrap-style:square;mso-width-percent:0;mso-height-percent:0;mso-wrap-distance-left:9pt;mso-wrap-distance-top:0;mso-wrap-distance-right:9pt;mso-wrap-distance-bottom:0;mso-position-horizontal:absolute;mso-position-horizontal-relative:text;mso-position-vertical:absolute;mso-position-vertical-relative:text;mso-width-percent:0;mso-height-percent:0;mso-width-relative:margin;mso-height-relative:margin;v-text-anchor:top" o:gfxdata="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" filled="f" stroked="f">
+            <v:shape id="Tekstboks 1" o:spid="_x0000_s1030" type="#_x0000_t202" style="position:absolute;margin-left:640.8pt;margin-top:-5.5pt;width:149.35pt;height:24.8pt;z-index:251659264;visibility:visible;mso-wrap-style:square;mso-width-percent:0;mso-height-percent:0;mso-wrap-distance-left:9pt;mso-wrap-distance-top:0;mso-wrap-distance-right:9pt;mso-wrap-distance-bottom:0;mso-position-horizontal:absolute;mso-position-horizontal-relative:text;mso-position-vertical:absolute;mso-position-vertical-relative:text;mso-width-percent:0;mso-height-percent:0;mso-width-relative:margin;mso-height-relative:margin;v-text-anchor:top" o:gfxdata="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" filled="f" stroked="f">
               <v:textbox>
                 <w:txbxContent>
                   <w:p>

</xml_diff>

<commit_message>
#87: Fixed wrong examples in Axistream VVC QuickRef.
</commit_message>
<xml_diff>
--- a/bitvis_vip_axistream/doc/axistream_vvc_QuickRef.docx
+++ b/bitvis_vip_axistream/doc/axistream_vvc_QuickRef.docx
@@ -14188,7 +14188,25 @@
                 <w:szCs w:val="15"/>
                 <w:lang w:val="en-US" w:eastAsia="nb-NO"/>
               </w:rPr>
-              <w:t>, C_SCOPE</w:t>
+              <w:t xml:space="preserve">, </w:t>
+            </w:r>
+            <w:r>
+              <w:rPr>
+                <w:rFonts w:ascii="Courier New" w:hAnsi="Courier New" w:cs="Courier New"/>
+                <w:sz w:val="15"/>
+                <w:szCs w:val="15"/>
+                <w:lang w:val="en-US" w:eastAsia="nb-NO"/>
+              </w:rPr>
+              <w:t xml:space="preserve">ERROR, </w:t>
+            </w:r>
+            <w:r>
+              <w:rPr>
+                <w:rFonts w:ascii="Courier New" w:hAnsi="Courier New" w:cs="Courier New"/>
+                <w:sz w:val="15"/>
+                <w:szCs w:val="15"/>
+                <w:lang w:val="en-US" w:eastAsia="nb-NO"/>
+              </w:rPr>
+              <w:t>C_SCOPE</w:t>
             </w:r>
             <w:r>
               <w:rPr>
@@ -14381,7 +14399,25 @@
                 <w:szCs w:val="15"/>
                 <w:lang w:val="en-US" w:eastAsia="nb-NO"/>
               </w:rPr>
-              <w:t>, C_SCOPE</w:t>
+              <w:t>,</w:t>
+            </w:r>
+            <w:r>
+              <w:rPr>
+                <w:rFonts w:ascii="Courier New" w:hAnsi="Courier New" w:cs="Courier New"/>
+                <w:sz w:val="15"/>
+                <w:szCs w:val="15"/>
+                <w:lang w:val="en-US" w:eastAsia="nb-NO"/>
+              </w:rPr>
+              <w:t xml:space="preserve"> ERROR,</w:t>
+            </w:r>
+            <w:r>
+              <w:rPr>
+                <w:rFonts w:ascii="Courier New" w:hAnsi="Courier New" w:cs="Courier New"/>
+                <w:sz w:val="15"/>
+                <w:szCs w:val="15"/>
+                <w:lang w:val="en-US" w:eastAsia="nb-NO"/>
+              </w:rPr>
+              <w:t xml:space="preserve"> C_SCOPE</w:t>
             </w:r>
             <w:r>
               <w:rPr>
@@ -14558,7 +14594,25 @@
                 <w:szCs w:val="15"/>
                 <w:lang w:val="en-US" w:eastAsia="nb-NO"/>
               </w:rPr>
-              <w:t>, C_SCOPE</w:t>
+              <w:t xml:space="preserve">, </w:t>
+            </w:r>
+            <w:r>
+              <w:rPr>
+                <w:rFonts w:ascii="Courier New" w:hAnsi="Courier New" w:cs="Courier New"/>
+                <w:sz w:val="15"/>
+                <w:szCs w:val="15"/>
+                <w:lang w:val="en-US" w:eastAsia="nb-NO"/>
+              </w:rPr>
+              <w:t xml:space="preserve">ERROR, </w:t>
+            </w:r>
+            <w:r>
+              <w:rPr>
+                <w:rFonts w:ascii="Courier New" w:hAnsi="Courier New" w:cs="Courier New"/>
+                <w:sz w:val="15"/>
+                <w:szCs w:val="15"/>
+                <w:lang w:val="en-US" w:eastAsia="nb-NO"/>
+              </w:rPr>
+              <w:t>C_SCOPE</w:t>
             </w:r>
             <w:r>
               <w:rPr>
@@ -14794,7 +14848,25 @@
                 <w:szCs w:val="15"/>
                 <w:lang w:val="en-US" w:eastAsia="nb-NO"/>
               </w:rPr>
-              <w:t>, C_SCOPE</w:t>
+              <w:t xml:space="preserve">, </w:t>
+            </w:r>
+            <w:r>
+              <w:rPr>
+                <w:rFonts w:ascii="Courier New" w:hAnsi="Courier New" w:cs="Courier New"/>
+                <w:sz w:val="15"/>
+                <w:szCs w:val="15"/>
+                <w:lang w:val="en-US" w:eastAsia="nb-NO"/>
+              </w:rPr>
+              <w:t xml:space="preserve">ERROR, </w:t>
+            </w:r>
+            <w:r>
+              <w:rPr>
+                <w:rFonts w:ascii="Courier New" w:hAnsi="Courier New" w:cs="Courier New"/>
+                <w:sz w:val="15"/>
+                <w:szCs w:val="15"/>
+                <w:lang w:val="en-US" w:eastAsia="nb-NO"/>
+              </w:rPr>
+              <w:t>C_SCOPE</w:t>
             </w:r>
             <w:r>
               <w:rPr>
@@ -15157,6 +15229,15 @@
                 <w:szCs w:val="15"/>
                 <w:lang w:val="en-US" w:eastAsia="nb-NO"/>
               </w:rPr>
+              <w:t xml:space="preserve">ERROR, </w:t>
+            </w:r>
+            <w:r>
+              <w:rPr>
+                <w:rFonts w:ascii="Courier New" w:hAnsi="Courier New" w:cs="Courier New"/>
+                <w:sz w:val="15"/>
+                <w:szCs w:val="15"/>
+                <w:lang w:val="en-US" w:eastAsia="nb-NO"/>
+              </w:rPr>
               <w:t>C_SCOPE</w:t>
             </w:r>
             <w:r>
@@ -15622,6 +15703,15 @@
                 <w:lang w:val="en-US" w:eastAsia="nb-NO"/>
               </w:rPr>
               <w:t xml:space="preserve"> (last) word”, </w:t>
+            </w:r>
+            <w:r>
+              <w:rPr>
+                <w:rFonts w:ascii="Courier New" w:hAnsi="Courier New" w:cs="Courier New"/>
+                <w:sz w:val="15"/>
+                <w:szCs w:val="15"/>
+                <w:lang w:val="en-US" w:eastAsia="nb-NO"/>
+              </w:rPr>
+              <w:t xml:space="preserve">ERROR, </w:t>
             </w:r>
             <w:r>
               <w:rPr>
@@ -26103,7 +26193,7 @@
               <w:sz w:val="14"/>
               <w:lang w:val="en-US"/>
             </w:rPr>
-            <w:t>2022-05-03</w:t>
+            <w:t>2022-05-04</w:t>
           </w:r>
           <w:r>
             <w:rPr>
@@ -26136,38 +26226,18 @@
               <w:lang w:val="sq-AL"/>
             </w:rPr>
           </w:pPr>
-          <w:r>
-            <w:fldChar w:fldCharType="begin"/>
-          </w:r>
-          <w:r>
-            <w:rPr>
-              <w:lang w:val="sq-AL"/>
-            </w:rPr>
-            <w:instrText xml:space="preserve"> HYPERLINK "mailto:support@bitvis.no" </w:instrText>
-          </w:r>
-          <w:r>
-            <w:fldChar w:fldCharType="separate"/>
-          </w:r>
-          <w:r>
-            <w:rPr>
-              <w:rStyle w:val="Hyperlink"/>
-              <w:rFonts w:ascii="Helvetica" w:hAnsi="Helvetica" w:cs="Arial"/>
-              <w:color w:val="1381C4"/>
-              <w:sz w:val="14"/>
-              <w:lang w:val="sq-AL"/>
-            </w:rPr>
-            <w:t>support@bitvis.no</w:t>
-          </w:r>
-          <w:r>
-            <w:rPr>
-              <w:rStyle w:val="Hyperlink"/>
-              <w:rFonts w:ascii="Helvetica" w:hAnsi="Helvetica" w:cs="Arial"/>
-              <w:color w:val="1381C4"/>
-              <w:sz w:val="14"/>
-              <w:lang w:val="sq-AL"/>
-            </w:rPr>
-            <w:fldChar w:fldCharType="end"/>
-          </w:r>
+          <w:hyperlink r:id="rId1" w:history="1">
+            <w:r>
+              <w:rPr>
+                <w:rStyle w:val="Hyperlink"/>
+                <w:rFonts w:ascii="Helvetica" w:hAnsi="Helvetica" w:cs="Arial"/>
+                <w:color w:val="1381C4"/>
+                <w:sz w:val="14"/>
+                <w:lang w:val="sq-AL"/>
+              </w:rPr>
+              <w:t>support@bitvis.no</w:t>
+            </w:r>
+          </w:hyperlink>
           <w:r>
             <w:rPr>
               <w:rFonts w:ascii="Helvetica" w:hAnsi="Helvetica" w:cs="Arial"/>

</xml_diff>

<commit_message>
Updated axistream bfm and vvc doc. Changed channel prompt in vvc_generator and included a rx, tx order correction check
</commit_message>
<xml_diff>
--- a/bitvis_vip_axistream/doc/axistream_vvc_QuickRef.docx
+++ b/bitvis_vip_axistream/doc/axistream_vvc_QuickRef.docx
@@ -577,14 +577,6 @@
                 <w:sz w:val="22"/>
                 <w:szCs w:val="30"/>
               </w:rPr>
-              <w:t>[_bytes]</w:t>
-            </w:r>
-            <w:r>
-              <w:rPr>
-                <w:rFonts w:cs="Helvetica"/>
-                <w:color w:val="FFFFFF"/>
-                <w:szCs w:val="30"/>
-              </w:rPr>
               <w:t xml:space="preserve"> </w:t>
             </w:r>
             <w:r>
@@ -1534,15 +1526,6 @@
               <w:rPr>
                 <w:rFonts w:cs="Helvetica"/>
                 <w:color w:val="FFFFFF"/>
-                <w:sz w:val="22"/>
-                <w:szCs w:val="30"/>
-              </w:rPr>
-              <w:t>[_bytes]</w:t>
-            </w:r>
-            <w:r>
-              <w:rPr>
-                <w:rFonts w:cs="Helvetica"/>
-                <w:color w:val="FFFFFF"/>
                 <w:szCs w:val="30"/>
               </w:rPr>
               <w:t xml:space="preserve"> </w:t>
@@ -2181,15 +2164,6 @@
               <w:t>stream_expect</w:t>
             </w:r>
             <w:proofErr w:type="spellEnd"/>
-            <w:r>
-              <w:rPr>
-                <w:rFonts w:cs="Helvetica"/>
-                <w:color w:val="FFFFFF"/>
-                <w:sz w:val="22"/>
-                <w:szCs w:val="30"/>
-              </w:rPr>
-              <w:t>[_bytes]</w:t>
-            </w:r>
             <w:r>
               <w:rPr>
                 <w:rFonts w:cs="Helvetica"/>
@@ -5980,40 +5954,14 @@
               <w:rPr>
                 <w:sz w:val="15"/>
               </w:rPr>
-              <w:t>t_byte</w:t>
-            </w:r>
-            <w:r>
-              <w:rPr>
-                <w:sz w:val="15"/>
-              </w:rPr>
-              <w:t>_array</w:t>
+              <w:t>t_slv_array</w:t>
             </w:r>
             <w:proofErr w:type="spellEnd"/>
             <w:r>
               <w:rPr>
                 <w:sz w:val="15"/>
               </w:rPr>
-              <w:t>,</w:t>
-            </w:r>
-            <w:r>
-              <w:rPr>
-                <w:sz w:val="15"/>
-              </w:rPr>
-              <w:br/>
-            </w:r>
-            <w:proofErr w:type="spellStart"/>
-            <w:r>
-              <w:rPr>
-                <w:sz w:val="15"/>
-              </w:rPr>
-              <w:t>t_slv_array</w:t>
-            </w:r>
-            <w:proofErr w:type="spellEnd"/>
-            <w:r>
-              <w:rPr>
-                <w:sz w:val="15"/>
-              </w:rPr>
-              <w:t xml:space="preserve"> or</w:t>
+              <w:t xml:space="preserve">, </w:t>
             </w:r>
           </w:p>
           <w:p>
@@ -6023,7 +5971,6 @@
               </w:tabs>
               <w:spacing w:line="276" w:lineRule="auto"/>
               <w:rPr>
-                <w:rFonts w:cs="Helvetica"/>
                 <w:sz w:val="15"/>
               </w:rPr>
             </w:pPr>
@@ -6033,6 +5980,32 @@
                 <w:sz w:val="15"/>
               </w:rPr>
               <w:t>std_logic_vector</w:t>
+            </w:r>
+            <w:proofErr w:type="spellEnd"/>
+            <w:r>
+              <w:rPr>
+                <w:sz w:val="15"/>
+              </w:rPr>
+              <w:t xml:space="preserve"> or</w:t>
+            </w:r>
+          </w:p>
+          <w:p>
+            <w:pPr>
+              <w:tabs>
+                <w:tab w:val="left" w:pos="4820"/>
+              </w:tabs>
+              <w:spacing w:line="276" w:lineRule="auto"/>
+              <w:rPr>
+                <w:rFonts w:cs="Helvetica"/>
+                <w:sz w:val="15"/>
+              </w:rPr>
+            </w:pPr>
+            <w:proofErr w:type="spellStart"/>
+            <w:r>
+              <w:rPr>
+                <w:sz w:val="15"/>
+              </w:rPr>
+              <w:t>t_byte_array</w:t>
             </w:r>
             <w:proofErr w:type="spellEnd"/>
           </w:p>
@@ -6137,13 +6110,7 @@
               <w:rPr>
                 <w:sz w:val="15"/>
               </w:rPr>
-              <w:t>A byte array</w:t>
-            </w:r>
-            <w:r>
-              <w:rPr>
-                <w:sz w:val="15"/>
-              </w:rPr>
-              <w:t xml:space="preserve">, </w:t>
+              <w:t xml:space="preserve">A </w:t>
             </w:r>
             <w:r>
               <w:rPr>
@@ -6155,6 +6122,12 @@
               <w:rPr>
                 <w:sz w:val="15"/>
               </w:rPr>
+              <w:t>, byte array</w:t>
+            </w:r>
+            <w:r>
+              <w:rPr>
+                <w:sz w:val="15"/>
+              </w:rPr>
               <w:t xml:space="preserve"> or a single SLV</w:t>
             </w:r>
             <w:r>
@@ -6162,47 +6135,6 @@
                 <w:sz w:val="15"/>
               </w:rPr>
               <w:t xml:space="preserve"> containing the packet data to be sent or the data received. </w:t>
-            </w:r>
-            <w:r>
-              <w:rPr>
-                <w:sz w:val="15"/>
-              </w:rPr>
-              <w:br/>
-              <w:t xml:space="preserve">Note the name change when </w:t>
-            </w:r>
-            <w:proofErr w:type="spellStart"/>
-            <w:r>
-              <w:rPr>
-                <w:sz w:val="15"/>
-              </w:rPr>
-              <w:t>data</w:t>
-            </w:r>
-            <w:r>
-              <w:rPr>
-                <w:sz w:val="15"/>
-              </w:rPr>
-              <w:t>_array</w:t>
-            </w:r>
-            <w:proofErr w:type="spellEnd"/>
-            <w:r>
-              <w:rPr>
-                <w:sz w:val="15"/>
-              </w:rPr>
-              <w:t xml:space="preserve"> is </w:t>
-            </w:r>
-            <w:proofErr w:type="spellStart"/>
-            <w:r>
-              <w:rPr>
-                <w:sz w:val="15"/>
-              </w:rPr>
-              <w:t>t_byte_array</w:t>
-            </w:r>
-            <w:proofErr w:type="spellEnd"/>
-            <w:r>
-              <w:rPr>
-                <w:sz w:val="15"/>
-              </w:rPr>
-              <w:t>.</w:t>
             </w:r>
             <w:r>
               <w:rPr>
@@ -6281,82 +6213,41 @@
               <w:spacing w:line="276" w:lineRule="auto"/>
               <w:rPr>
                 <w:sz w:val="15"/>
-                <w:szCs w:val="15"/>
-              </w:rPr>
-            </w:pPr>
+              </w:rPr>
+            </w:pPr>
+            <w:r>
+              <w:rPr>
+                <w:sz w:val="15"/>
+              </w:rPr>
+              <w:t xml:space="preserve">Note the name change when </w:t>
+            </w:r>
             <w:proofErr w:type="spellStart"/>
             <w:r>
               <w:rPr>
-                <w:rFonts w:cs="Helvetica"/>
-                <w:sz w:val="15"/>
-              </w:rPr>
-              <w:t>t_byte</w:t>
-            </w:r>
-            <w:r>
-              <w:rPr>
-                <w:rFonts w:cs="Helvetica"/>
-                <w:sz w:val="15"/>
-              </w:rPr>
-              <w:t>_array</w:t>
+                <w:sz w:val="15"/>
+              </w:rPr>
+              <w:t>data_array</w:t>
             </w:r>
             <w:proofErr w:type="spellEnd"/>
             <w:r>
               <w:rPr>
-                <w:rFonts w:cs="Helvetica"/>
-                <w:sz w:val="15"/>
-              </w:rPr>
-              <w:t xml:space="preserve"> is defined in </w:t>
+                <w:sz w:val="15"/>
+              </w:rPr>
+              <w:t xml:space="preserve"> is </w:t>
             </w:r>
             <w:proofErr w:type="spellStart"/>
             <w:r>
               <w:rPr>
                 <w:sz w:val="15"/>
-                <w:szCs w:val="15"/>
-              </w:rPr>
-              <w:t>axistream_bfm_pkg</w:t>
+              </w:rPr>
+              <w:t>t_byte_array</w:t>
             </w:r>
             <w:proofErr w:type="spellEnd"/>
             <w:r>
               <w:rPr>
                 <w:sz w:val="15"/>
-                <w:szCs w:val="15"/>
               </w:rPr>
               <w:t>.</w:t>
-            </w:r>
-            <w:r>
-              <w:rPr>
-                <w:sz w:val="15"/>
-                <w:szCs w:val="15"/>
-              </w:rPr>
-              <w:t xml:space="preserve"> </w:t>
-            </w:r>
-            <w:r>
-              <w:rPr>
-                <w:rFonts w:cs="Helvetica"/>
-                <w:sz w:val="15"/>
-              </w:rPr>
-              <w:t xml:space="preserve">Refer to the </w:t>
-            </w:r>
-            <w:r>
-              <w:rPr>
-                <w:rFonts w:cs="Helvetica"/>
-                <w:sz w:val="15"/>
-              </w:rPr>
-              <w:t>AXI4-</w:t>
-            </w:r>
-            <w:r>
-              <w:rPr>
-                <w:rFonts w:cs="Helvetica"/>
-                <w:sz w:val="15"/>
-              </w:rPr>
-              <w:t>Stream</w:t>
-            </w:r>
-            <w:r>
-              <w:rPr>
-                <w:rFonts w:cs="Helvetica"/>
-                <w:sz w:val="15"/>
-              </w:rPr>
-              <w:t xml:space="preserve"> BFM documentation</w:t>
             </w:r>
           </w:p>
         </w:tc>
@@ -11234,26 +11125,18 @@
                 <w:b/>
                 <w:szCs w:val="16"/>
               </w:rPr>
-              <w:t>stream_transmit</w:t>
-            </w:r>
-            <w:proofErr w:type="spellEnd"/>
+              <w:t>stream_</w:t>
+            </w:r>
+            <w:proofErr w:type="gramStart"/>
             <w:r>
               <w:rPr>
                 <w:rFonts w:cs="Helvetica"/>
                 <w:b/>
                 <w:szCs w:val="16"/>
               </w:rPr>
-              <w:t>[_</w:t>
-            </w:r>
-            <w:proofErr w:type="gramStart"/>
-            <w:r>
-              <w:rPr>
-                <w:rFonts w:cs="Helvetica"/>
-                <w:b/>
-                <w:szCs w:val="16"/>
-              </w:rPr>
-              <w:t>bytes]</w:t>
-            </w:r>
+              <w:t>transmit</w:t>
+            </w:r>
+            <w:proofErr w:type="spellEnd"/>
             <w:r>
               <w:rPr>
                 <w:rFonts w:cs="Helvetica"/>
@@ -11326,7 +11209,7 @@
                 <w:sz w:val="15"/>
                 <w:szCs w:val="15"/>
               </w:rPr>
-              <w:t xml:space="preserve">[_bytes] </w:t>
+              <w:t xml:space="preserve"> </w:t>
             </w:r>
             <w:r>
               <w:rPr>
@@ -11535,9 +11418,17 @@
                 <w:sz w:val="15"/>
                 <w:szCs w:val="15"/>
               </w:rPr>
-              <w:t>stream_</w:t>
-            </w:r>
-            <w:proofErr w:type="gramStart"/>
+              <w:t>stream_transmit</w:t>
+            </w:r>
+            <w:proofErr w:type="spellEnd"/>
+            <w:r>
+              <w:rPr>
+                <w:rFonts w:cs="Helvetica"/>
+                <w:sz w:val="15"/>
+                <w:szCs w:val="15"/>
+              </w:rPr>
+              <w:t xml:space="preserve">() VVC procedure adds a </w:t>
+            </w:r>
             <w:r>
               <w:rPr>
                 <w:rFonts w:cs="Helvetica"/>
@@ -11546,6 +11437,63 @@
               </w:rPr>
               <w:t>transmit</w:t>
             </w:r>
+            <w:r>
+              <w:rPr>
+                <w:rFonts w:cs="Helvetica"/>
+                <w:sz w:val="15"/>
+                <w:szCs w:val="15"/>
+              </w:rPr>
+              <w:t xml:space="preserve"> command to the AXI4-</w:t>
+            </w:r>
+            <w:r>
+              <w:rPr>
+                <w:rFonts w:cs="Helvetica"/>
+                <w:sz w:val="15"/>
+                <w:szCs w:val="15"/>
+              </w:rPr>
+              <w:t>Stream</w:t>
+            </w:r>
+            <w:r>
+              <w:rPr>
+                <w:rFonts w:cs="Helvetica"/>
+                <w:sz w:val="15"/>
+                <w:szCs w:val="15"/>
+              </w:rPr>
+              <w:t xml:space="preserve"> VVC executor queue, which will run as soon as all preceding commands have completed. When the command is scheduled to run, the executor calls the AXI4-</w:t>
+            </w:r>
+            <w:r>
+              <w:rPr>
+                <w:rFonts w:cs="Helvetica"/>
+                <w:sz w:val="15"/>
+                <w:szCs w:val="15"/>
+              </w:rPr>
+              <w:t>Stream</w:t>
+            </w:r>
+            <w:r>
+              <w:rPr>
+                <w:rFonts w:cs="Helvetica"/>
+                <w:sz w:val="15"/>
+                <w:szCs w:val="15"/>
+              </w:rPr>
+              <w:t xml:space="preserve"> BFM </w:t>
+            </w:r>
+            <w:proofErr w:type="spellStart"/>
+            <w:r>
+              <w:rPr>
+                <w:rFonts w:cs="Helvetica"/>
+                <w:sz w:val="15"/>
+                <w:szCs w:val="15"/>
+              </w:rPr>
+              <w:t>axi</w:t>
+            </w:r>
+            <w:r>
+              <w:rPr>
+                <w:rFonts w:cs="Helvetica"/>
+                <w:sz w:val="15"/>
+                <w:szCs w:val="15"/>
+              </w:rPr>
+              <w:t>stream_transmit</w:t>
+            </w:r>
             <w:proofErr w:type="spellEnd"/>
             <w:r>
               <w:rPr>
@@ -11553,108 +11501,7 @@
                 <w:sz w:val="15"/>
                 <w:szCs w:val="15"/>
               </w:rPr>
-              <w:t>(</w:t>
-            </w:r>
-            <w:proofErr w:type="gramEnd"/>
-            <w:r>
-              <w:rPr>
-                <w:rFonts w:cs="Helvetica"/>
-                <w:sz w:val="15"/>
-                <w:szCs w:val="15"/>
-              </w:rPr>
-              <w:t xml:space="preserve">) VVC procedure adds a </w:t>
-            </w:r>
-            <w:r>
-              <w:rPr>
-                <w:rFonts w:cs="Helvetica"/>
-                <w:sz w:val="15"/>
-                <w:szCs w:val="15"/>
-              </w:rPr>
-              <w:t>transmit</w:t>
-            </w:r>
-            <w:r>
-              <w:rPr>
-                <w:rFonts w:cs="Helvetica"/>
-                <w:sz w:val="15"/>
-                <w:szCs w:val="15"/>
-              </w:rPr>
-              <w:t xml:space="preserve"> command to the AXI4-</w:t>
-            </w:r>
-            <w:r>
-              <w:rPr>
-                <w:rFonts w:cs="Helvetica"/>
-                <w:sz w:val="15"/>
-                <w:szCs w:val="15"/>
-              </w:rPr>
-              <w:t>Stream</w:t>
-            </w:r>
-            <w:r>
-              <w:rPr>
-                <w:rFonts w:cs="Helvetica"/>
-                <w:sz w:val="15"/>
-                <w:szCs w:val="15"/>
-              </w:rPr>
-              <w:t xml:space="preserve"> VVC executor queue, which will run as soon as all preceding commands have completed. When the command is scheduled to run, the executor calls the AXI4-</w:t>
-            </w:r>
-            <w:r>
-              <w:rPr>
-                <w:rFonts w:cs="Helvetica"/>
-                <w:sz w:val="15"/>
-                <w:szCs w:val="15"/>
-              </w:rPr>
-              <w:t>Stream</w:t>
-            </w:r>
-            <w:r>
-              <w:rPr>
-                <w:rFonts w:cs="Helvetica"/>
-                <w:sz w:val="15"/>
-                <w:szCs w:val="15"/>
-              </w:rPr>
-              <w:t xml:space="preserve"> BFM </w:t>
-            </w:r>
-            <w:proofErr w:type="spellStart"/>
-            <w:r>
-              <w:rPr>
-                <w:rFonts w:cs="Helvetica"/>
-                <w:sz w:val="15"/>
-                <w:szCs w:val="15"/>
-              </w:rPr>
-              <w:t>axi</w:t>
-            </w:r>
-            <w:r>
-              <w:rPr>
-                <w:rFonts w:cs="Helvetica"/>
-                <w:sz w:val="15"/>
-                <w:szCs w:val="15"/>
-              </w:rPr>
-              <w:t>stream_</w:t>
-            </w:r>
-            <w:proofErr w:type="gramStart"/>
-            <w:r>
-              <w:rPr>
-                <w:rFonts w:cs="Helvetica"/>
-                <w:sz w:val="15"/>
-                <w:szCs w:val="15"/>
-              </w:rPr>
-              <w:t>transmit</w:t>
-            </w:r>
-            <w:proofErr w:type="spellEnd"/>
-            <w:r>
-              <w:rPr>
-                <w:rFonts w:cs="Helvetica"/>
-                <w:sz w:val="15"/>
-                <w:szCs w:val="15"/>
-              </w:rPr>
-              <w:t>(</w:t>
-            </w:r>
-            <w:proofErr w:type="gramEnd"/>
-            <w:r>
-              <w:rPr>
-                <w:rFonts w:cs="Helvetica"/>
-                <w:sz w:val="15"/>
-                <w:szCs w:val="15"/>
-              </w:rPr>
-              <w:t>) procedure, described in the AXI4-</w:t>
+              <w:t>() procedure, described in the AXI4-</w:t>
             </w:r>
             <w:r>
               <w:rPr>
@@ -11706,16 +11553,7 @@
                 <w:sz w:val="15"/>
                 <w:szCs w:val="15"/>
               </w:rPr>
-              <w:t>axistream_</w:t>
-            </w:r>
-            <w:proofErr w:type="gramStart"/>
-            <w:r>
-              <w:rPr>
-                <w:rFonts w:cs="Helvetica"/>
-                <w:sz w:val="15"/>
-                <w:szCs w:val="15"/>
-              </w:rPr>
-              <w:t>transmit</w:t>
+              <w:t>axistream_transmit</w:t>
             </w:r>
             <w:proofErr w:type="spellEnd"/>
             <w:r>
@@ -11724,16 +11562,7 @@
                 <w:sz w:val="15"/>
                 <w:szCs w:val="15"/>
               </w:rPr>
-              <w:t>(</w:t>
-            </w:r>
-            <w:proofErr w:type="gramEnd"/>
-            <w:r>
-              <w:rPr>
-                <w:rFonts w:cs="Helvetica"/>
-                <w:sz w:val="15"/>
-                <w:szCs w:val="15"/>
-              </w:rPr>
-              <w:t>) procedure can only be called when the AXISTREAM VVC is instantiated in master mode, i.e. setting the generic constant ‘GC_MASTER_MODE’ to true.</w:t>
+              <w:t>() procedure can only be called when the AXISTREAM VVC is instantiated in master mode, i.e. setting the generic constant ‘GC_MASTER_MODE’ to true.</w:t>
             </w:r>
           </w:p>
           <w:p>
@@ -11811,9 +11640,9 @@
                 <w:szCs w:val="15"/>
                 <w:lang w:val="en-US" w:eastAsia="nb-NO"/>
               </w:rPr>
-              <w:t>axistream_</w:t>
-            </w:r>
-            <w:proofErr w:type="gramStart"/>
+              <w:t>axistream_transmit</w:t>
+            </w:r>
+            <w:proofErr w:type="spellEnd"/>
             <w:r>
               <w:rPr>
                 <w:rFonts w:ascii="Courier New" w:hAnsi="Courier New" w:cs="Courier New"/>
@@ -11821,27 +11650,7 @@
                 <w:szCs w:val="15"/>
                 <w:lang w:val="en-US" w:eastAsia="nb-NO"/>
               </w:rPr>
-              <w:t>transmit</w:t>
-            </w:r>
-            <w:proofErr w:type="spellEnd"/>
-            <w:r>
-              <w:rPr>
-                <w:rFonts w:ascii="Courier New" w:hAnsi="Courier New" w:cs="Courier New"/>
-                <w:sz w:val="15"/>
-                <w:szCs w:val="15"/>
-                <w:lang w:val="en-US" w:eastAsia="nb-NO"/>
-              </w:rPr>
-              <w:t>(</w:t>
-            </w:r>
-            <w:proofErr w:type="gramEnd"/>
-            <w:r>
-              <w:rPr>
-                <w:rFonts w:ascii="Courier New" w:hAnsi="Courier New" w:cs="Courier New"/>
-                <w:sz w:val="15"/>
-                <w:szCs w:val="15"/>
-                <w:lang w:val="en-US" w:eastAsia="nb-NO"/>
-              </w:rPr>
-              <w:t xml:space="preserve">AXISTREAM_VVCT, 0, </w:t>
+              <w:t xml:space="preserve">(AXISTREAM_VVCT, 0, </w:t>
             </w:r>
             <w:proofErr w:type="spellStart"/>
             <w:r>
@@ -12331,9 +12140,9 @@
                 <w:szCs w:val="15"/>
                 <w:lang w:val="en-US" w:eastAsia="nb-NO"/>
               </w:rPr>
-              <w:t>axistream_</w:t>
-            </w:r>
-            <w:proofErr w:type="gramStart"/>
+              <w:t>axistream_transmit</w:t>
+            </w:r>
+            <w:proofErr w:type="spellEnd"/>
             <w:r>
               <w:rPr>
                 <w:rFonts w:ascii="Courier New" w:hAnsi="Courier New" w:cs="Courier New"/>
@@ -12341,27 +12150,7 @@
                 <w:szCs w:val="15"/>
                 <w:lang w:val="en-US" w:eastAsia="nb-NO"/>
               </w:rPr>
-              <w:t>transmit</w:t>
-            </w:r>
-            <w:proofErr w:type="spellEnd"/>
-            <w:r>
-              <w:rPr>
-                <w:rFonts w:ascii="Courier New" w:hAnsi="Courier New" w:cs="Courier New"/>
-                <w:sz w:val="15"/>
-                <w:szCs w:val="15"/>
-                <w:lang w:val="en-US" w:eastAsia="nb-NO"/>
-              </w:rPr>
-              <w:t>(</w:t>
-            </w:r>
-            <w:proofErr w:type="gramEnd"/>
-            <w:r>
-              <w:rPr>
-                <w:rFonts w:ascii="Courier New" w:hAnsi="Courier New" w:cs="Courier New"/>
-                <w:sz w:val="15"/>
-                <w:szCs w:val="15"/>
-                <w:lang w:val="en-US" w:eastAsia="nb-NO"/>
-              </w:rPr>
-              <w:t xml:space="preserve">AXISTREAM_VVCT, 0, </w:t>
+              <w:t xml:space="preserve">(AXISTREAM_VVCT, 0, </w:t>
             </w:r>
             <w:proofErr w:type="spellStart"/>
             <w:r>
@@ -13441,26 +13230,18 @@
                 <w:b/>
                 <w:szCs w:val="14"/>
               </w:rPr>
-              <w:t>axistream_expect</w:t>
-            </w:r>
-            <w:proofErr w:type="spellEnd"/>
+              <w:t>axistream_</w:t>
+            </w:r>
+            <w:proofErr w:type="gramStart"/>
             <w:r>
               <w:rPr>
                 <w:rFonts w:cs="Helvetica"/>
                 <w:b/>
                 <w:szCs w:val="14"/>
               </w:rPr>
-              <w:t>[_</w:t>
-            </w:r>
-            <w:proofErr w:type="gramStart"/>
-            <w:r>
-              <w:rPr>
-                <w:rFonts w:cs="Helvetica"/>
-                <w:b/>
-                <w:szCs w:val="14"/>
-              </w:rPr>
-              <w:t>bytes]</w:t>
-            </w:r>
+              <w:t>expect</w:t>
+            </w:r>
+            <w:proofErr w:type="spellEnd"/>
             <w:r>
               <w:rPr>
                 <w:rFonts w:cs="Helvetica"/>
@@ -13534,7 +13315,7 @@
                 <w:sz w:val="15"/>
                 <w:szCs w:val="15"/>
               </w:rPr>
-              <w:t xml:space="preserve">[_bytes] </w:t>
+              <w:t xml:space="preserve"> </w:t>
             </w:r>
             <w:r>
               <w:rPr>
@@ -14653,9 +14434,9 @@
                 <w:szCs w:val="15"/>
                 <w:lang w:val="en-US" w:eastAsia="nb-NO"/>
               </w:rPr>
-              <w:t>axistream_</w:t>
-            </w:r>
-            <w:proofErr w:type="gramStart"/>
+              <w:t>axistream_expect</w:t>
+            </w:r>
+            <w:proofErr w:type="spellEnd"/>
             <w:r>
               <w:rPr>
                 <w:rFonts w:ascii="Courier New" w:hAnsi="Courier New" w:cs="Courier New"/>
@@ -14663,27 +14444,7 @@
                 <w:szCs w:val="15"/>
                 <w:lang w:val="en-US" w:eastAsia="nb-NO"/>
               </w:rPr>
-              <w:t>expect</w:t>
-            </w:r>
-            <w:proofErr w:type="spellEnd"/>
-            <w:r>
-              <w:rPr>
-                <w:rFonts w:ascii="Courier New" w:hAnsi="Courier New" w:cs="Courier New"/>
-                <w:sz w:val="15"/>
-                <w:szCs w:val="15"/>
-                <w:lang w:val="en-US" w:eastAsia="nb-NO"/>
-              </w:rPr>
-              <w:t>(</w:t>
-            </w:r>
-            <w:proofErr w:type="gramEnd"/>
-            <w:r>
-              <w:rPr>
-                <w:rFonts w:ascii="Courier New" w:hAnsi="Courier New" w:cs="Courier New"/>
-                <w:sz w:val="15"/>
-                <w:szCs w:val="15"/>
-                <w:lang w:val="en-US" w:eastAsia="nb-NO"/>
-              </w:rPr>
-              <w:t xml:space="preserve">AXISTREAM_VVCT, 0, </w:t>
+              <w:t xml:space="preserve">(AXISTREAM_VVCT, 0, </w:t>
             </w:r>
             <w:proofErr w:type="spellStart"/>
             <w:r>
@@ -15803,24 +15564,34 @@
                 <w:szCs w:val="14"/>
               </w:rPr>
               <w:lastRenderedPageBreak/>
-              <w:t>axistream_receive</w:t>
-            </w:r>
-            <w:proofErr w:type="spellEnd"/>
+              <w:t>axistream_</w:t>
+            </w:r>
+            <w:proofErr w:type="gramStart"/>
             <w:r>
               <w:rPr>
                 <w:rFonts w:cs="Helvetica"/>
                 <w:b/>
                 <w:szCs w:val="14"/>
               </w:rPr>
-              <w:t xml:space="preserve">[_bytes] </w:t>
-            </w:r>
+              <w:t>receive</w:t>
+            </w:r>
+            <w:proofErr w:type="spellEnd"/>
             <w:r>
               <w:rPr>
                 <w:rFonts w:cs="Helvetica"/>
                 <w:b/>
                 <w:szCs w:val="14"/>
               </w:rPr>
-              <w:t>()</w:t>
+              <w:t>(</w:t>
+            </w:r>
+            <w:proofErr w:type="gramEnd"/>
+            <w:r>
+              <w:rPr>
+                <w:rFonts w:cs="Helvetica"/>
+                <w:b/>
+                <w:szCs w:val="14"/>
+              </w:rPr>
+              <w:t>)</w:t>
             </w:r>
           </w:p>
         </w:tc>
@@ -15878,7 +15649,7 @@
                 <w:sz w:val="15"/>
                 <w:szCs w:val="15"/>
               </w:rPr>
-              <w:t>[_bytes]</w:t>
+              <w:t xml:space="preserve"> </w:t>
             </w:r>
             <w:r>
               <w:rPr>
@@ -15887,7 +15658,7 @@
                 <w:sz w:val="15"/>
                 <w:szCs w:val="15"/>
               </w:rPr>
-              <w:t xml:space="preserve"> (VVCT, </w:t>
+              <w:t xml:space="preserve">(VVCT, </w:t>
             </w:r>
             <w:proofErr w:type="spellStart"/>
             <w:r>
@@ -26193,7 +25964,7 @@
               <w:sz w:val="14"/>
               <w:lang w:val="en-US"/>
             </w:rPr>
-            <w:t>2022-05-04</w:t>
+            <w:t>2023-02-14</w:t>
           </w:r>
           <w:r>
             <w:rPr>

</xml_diff>